<commit_message>
Copy-paste start of Appendix 3
</commit_message>
<xml_diff>
--- a/09.04.01/Дисциплины/ММИ_ИТиАП_М9_Д_Облачные вычисления-Уколов.docx
+++ b/09.04.01/Дисциплины/ММИ_ИТиАП_М9_Д_Облачные вычисления-Уколов.docx
@@ -3820,7 +3820,6 @@
                 <w:sz w:val="20"/>
                 <w:szCs w:val="20"/>
               </w:rPr>
-              <w:lastRenderedPageBreak/>
               <w:t>7.</w:t>
             </w:r>
           </w:p>
@@ -4132,6 +4131,7 @@
           <w:bCs/>
           <w:caps/>
         </w:rPr>
+        <w:lastRenderedPageBreak/>
         <w:t>СОДЕРЖАНИЕ ДИСЦИПЛИНЫ</w:t>
       </w:r>
       <w:r>
@@ -13838,7 +13838,6 @@
           <w:bCs/>
           <w:caps/>
         </w:rPr>
-        <w:lastRenderedPageBreak/>
         <w:t>ФОНД ОЦЕНОЧНЫХ СРЕДСТВ ДЛЯ ПРОВЕДЕНИЯ ТЕКУЩЕЙ И ПРОМЕЖУТОЧНОЙ АТТЕСТАЦИИ ПО ДИСЦИПЛИНЕ (Приложение 3)</w:t>
       </w:r>
       <w:r>
@@ -13912,6 +13911,7 @@
           <w:bCs/>
           <w:caps/>
         </w:rPr>
+        <w:lastRenderedPageBreak/>
         <w:t>УЧЕБНО-МЕТОДИЧЕСКОЕ И ИНФОРМАЦИОННОЕ ОБЕСПЕЧЕНИЕ дисциплины</w:t>
       </w:r>
       <w:r>
@@ -14769,8 +14769,6 @@
         <w:ind w:firstLine="720"/>
         <w:jc w:val="both"/>
       </w:pPr>
-      <w:bookmarkStart w:id="26" w:name="_GoBack"/>
-      <w:bookmarkEnd w:id="26"/>
     </w:p>
     <w:p>
       <w:pPr>
@@ -14798,14 +14796,14 @@
       <w:r>
         <w:instrText xml:space="preserve"> TC "</w:instrText>
       </w:r>
-      <w:bookmarkStart w:id="27" w:name="_Toc463805997"/>
+      <w:bookmarkStart w:id="26" w:name="_Toc463805997"/>
       <w:r>
         <w:rPr>
           <w:b/>
         </w:rPr>
         <w:instrText>ПРИЛОЖЕНИЕ 3</w:instrText>
       </w:r>
-      <w:bookmarkEnd w:id="27"/>
+      <w:bookmarkEnd w:id="26"/>
       <w:r>
         <w:instrText xml:space="preserve">" \f C \l "1" </w:instrText>
       </w:r>
@@ -14828,6 +14826,2164 @@
           <w:b/>
         </w:rPr>
         <w:t>к рабочей программе дисциплины</w:t>
+      </w:r>
+    </w:p>
+    <w:p>
+      <w:pPr>
+        <w:shd w:val="clear" w:color="auto" w:fill="FFFFFF"/>
+        <w:spacing w:before="360"/>
+        <w:rPr>
+          <w:b/>
+        </w:rPr>
+      </w:pPr>
+      <w:r>
+        <w:rPr>
+          <w:b/>
+        </w:rPr>
+        <w:t xml:space="preserve">ФОНД ОЦЕНОЧНЫХ СРЕДСТВ ДЛЯ ПРОВЕДЕНИЯ ТЕКУЩЕЙ И ПРОМЕЖУТОЧНОЙ АТТЕСТАЦИИ ПО ДИСЦИПЛИНЕ </w:t>
+      </w:r>
+    </w:p>
+    <w:p>
+      <w:pPr>
+        <w:pStyle w:val="a6"/>
+        <w:tabs>
+          <w:tab w:val="left" w:pos="1134"/>
+        </w:tabs>
+        <w:spacing w:before="240"/>
+        <w:ind w:left="34" w:firstLine="709"/>
+        <w:jc w:val="both"/>
+      </w:pPr>
+      <w:r>
+        <w:t>Фонд оценочных сре</w:t>
+      </w:r>
+      <w:proofErr w:type="gramStart"/>
+      <w:r>
+        <w:t>дств пр</w:t>
+      </w:r>
+      <w:proofErr w:type="gramEnd"/>
+      <w:r>
+        <w:t xml:space="preserve">едназначен для оценки: </w:t>
+      </w:r>
+    </w:p>
+    <w:p>
+      <w:pPr>
+        <w:pStyle w:val="a6"/>
+        <w:numPr>
+          <w:ilvl w:val="0"/>
+          <w:numId w:val="29"/>
+        </w:numPr>
+        <w:tabs>
+          <w:tab w:val="left" w:pos="459"/>
+        </w:tabs>
+        <w:spacing w:before="240"/>
+        <w:ind w:left="459" w:hanging="425"/>
+        <w:jc w:val="both"/>
+      </w:pPr>
+      <w:r>
+        <w:t>соответствия фактически достигнутых каждым студентом результатов освоения дисц</w:t>
+      </w:r>
+      <w:r>
+        <w:t>и</w:t>
+      </w:r>
+      <w:r>
+        <w:t>плины результатам, запланированным в формате дескрипторов «знать, уметь, иметь навыки» (п.1.3) и получения на основе БРС интегрированной оценки по дисциплине;</w:t>
+      </w:r>
+    </w:p>
+    <w:p>
+      <w:pPr>
+        <w:pStyle w:val="a6"/>
+        <w:numPr>
+          <w:ilvl w:val="0"/>
+          <w:numId w:val="29"/>
+        </w:numPr>
+        <w:shd w:val="clear" w:color="auto" w:fill="FFFFFF"/>
+        <w:tabs>
+          <w:tab w:val="left" w:pos="459"/>
+        </w:tabs>
+        <w:spacing w:before="240" w:after="240"/>
+        <w:ind w:left="459" w:hanging="459"/>
+        <w:jc w:val="both"/>
+      </w:pPr>
+      <w:r>
+        <w:t>уровня освоения элементов компетенций, соответствующих этапу изучения дисциплины.</w:t>
+      </w:r>
+    </w:p>
+    <w:p>
+      <w:pPr>
+        <w:pStyle w:val="a9"/>
+        <w:rPr>
+          <w:b/>
+          <w:sz w:val="24"/>
+          <w:szCs w:val="24"/>
+        </w:rPr>
+      </w:pPr>
+      <w:r>
+        <w:rPr>
+          <w:b/>
+          <w:sz w:val="24"/>
+          <w:szCs w:val="24"/>
+        </w:rPr>
+        <w:t>8.1. КРИТЕРИИ ОЦЕНИВАНИЯ РЕЗУЛЬТАТОВ КОНТРОЛЬНО-ОЦЕНОЧНЫХ МЕРОПРИЯТИЙ ТЕКУЩЕЙ И ПРОМЕЖУТОЧНОЙ АТТЕСТАЦИИ ПО ДИСЦИПЛИНЕ В РАМКАХ БРС</w:t>
+      </w:r>
+    </w:p>
+    <w:p>
+      <w:pPr>
+        <w:pStyle w:val="a9"/>
+        <w:numPr>
+          <w:ilvl w:val="2"/>
+          <w:numId w:val="30"/>
+        </w:numPr>
+        <w:spacing w:before="240" w:after="120"/>
+        <w:ind w:left="0" w:firstLine="0"/>
+        <w:jc w:val="both"/>
+        <w:rPr>
+          <w:color w:val="auto"/>
+          <w:sz w:val="24"/>
+          <w:szCs w:val="24"/>
+        </w:rPr>
+      </w:pPr>
+      <w:r>
+        <w:rPr>
+          <w:color w:val="auto"/>
+          <w:sz w:val="24"/>
+          <w:szCs w:val="24"/>
+          <w:u w:val="single"/>
+        </w:rPr>
+        <w:t>Уровень освоения элементов компетенций</w:t>
+      </w:r>
+      <w:r>
+        <w:rPr>
+          <w:color w:val="auto"/>
+          <w:sz w:val="24"/>
+          <w:szCs w:val="24"/>
+        </w:rPr>
+        <w:t>, соответствующих этапу изучения дисциплины, в условиях применения БРС оценивается с использованием критериев и шкалы оценок, у</w:t>
+      </w:r>
+      <w:r>
+        <w:rPr>
+          <w:color w:val="auto"/>
+          <w:sz w:val="24"/>
+          <w:szCs w:val="24"/>
+        </w:rPr>
+        <w:t>т</w:t>
+      </w:r>
+      <w:r>
+        <w:rPr>
+          <w:color w:val="auto"/>
+          <w:sz w:val="24"/>
+          <w:szCs w:val="24"/>
+        </w:rPr>
+        <w:t xml:space="preserve">вержденных УМС ММИ*:  </w:t>
+      </w:r>
+    </w:p>
+    <w:tbl>
+      <w:tblPr>
+        <w:tblW w:w="9934" w:type="dxa"/>
+        <w:tblInd w:w="301" w:type="dxa"/>
+        <w:tblBorders>
+          <w:top w:val="single" w:sz="4" w:space="0" w:color="auto"/>
+          <w:left w:val="single" w:sz="4" w:space="0" w:color="auto"/>
+          <w:bottom w:val="single" w:sz="4" w:space="0" w:color="auto"/>
+          <w:right w:val="single" w:sz="4" w:space="0" w:color="auto"/>
+          <w:insideH w:val="single" w:sz="4" w:space="0" w:color="auto"/>
+          <w:insideV w:val="single" w:sz="4" w:space="0" w:color="auto"/>
+        </w:tblBorders>
+        <w:tblLook w:val="00A0" w:firstRow="1" w:lastRow="0" w:firstColumn="1" w:lastColumn="0" w:noHBand="0" w:noVBand="0"/>
+      </w:tblPr>
+      <w:tblGrid>
+        <w:gridCol w:w="2847"/>
+        <w:gridCol w:w="3065"/>
+        <w:gridCol w:w="1672"/>
+        <w:gridCol w:w="2350"/>
+      </w:tblGrid>
+      <w:tr>
+        <w:trPr>
+          <w:trHeight w:val="259"/>
+        </w:trPr>
+        <w:tc>
+          <w:tcPr>
+            <w:tcW w:w="7584" w:type="dxa"/>
+            <w:gridSpan w:val="3"/>
+            <w:vAlign w:val="center"/>
+          </w:tcPr>
+          <w:p>
+            <w:pPr>
+              <w:ind w:left="-42" w:firstLine="42"/>
+              <w:jc w:val="center"/>
+              <w:rPr>
+                <w:b/>
+              </w:rPr>
+            </w:pPr>
+            <w:r>
+              <w:rPr>
+                <w:b/>
+              </w:rPr>
+              <w:t>Критерии</w:t>
+            </w:r>
+          </w:p>
+        </w:tc>
+        <w:tc>
+          <w:tcPr>
+            <w:tcW w:w="2350" w:type="dxa"/>
+            <w:vAlign w:val="center"/>
+          </w:tcPr>
+          <w:p>
+            <w:pPr>
+              <w:ind w:firstLine="42"/>
+              <w:jc w:val="center"/>
+            </w:pPr>
+            <w:r>
+              <w:rPr>
+                <w:b/>
+              </w:rPr>
+              <w:t>Шкала оценок</w:t>
+            </w:r>
+          </w:p>
+        </w:tc>
+      </w:tr>
+      <w:tr>
+        <w:trPr>
+          <w:trHeight w:val="1046"/>
+        </w:trPr>
+        <w:tc>
+          <w:tcPr>
+            <w:tcW w:w="2847" w:type="dxa"/>
+            <w:vAlign w:val="center"/>
+          </w:tcPr>
+          <w:p>
+            <w:pPr>
+              <w:jc w:val="center"/>
+            </w:pPr>
+            <w:r>
+              <w:t>Рейтинг результата осв</w:t>
+            </w:r>
+            <w:r>
+              <w:t>о</w:t>
+            </w:r>
+            <w:r>
+              <w:t xml:space="preserve">ения дисциплины </w:t>
+            </w:r>
+            <w:r>
+              <w:rPr>
+                <w:position w:val="-16"/>
+              </w:rPr>
+              <w:object w:dxaOrig="520" w:dyaOrig="420">
+                <v:shapetype id="_x0000_t75" coordsize="21600,21600" o:spt="75" o:preferrelative="t" path="m@4@5l@4@11@9@11@9@5xe" filled="f" stroked="f">
+                  <v:stroke joinstyle="miter"/>
+                  <v:formulas>
+                    <v:f eqn="if lineDrawn pixelLineWidth 0"/>
+                    <v:f eqn="sum @0 1 0"/>
+                    <v:f eqn="sum 0 0 @1"/>
+                    <v:f eqn="prod @2 1 2"/>
+                    <v:f eqn="prod @3 21600 pixelWidth"/>
+                    <v:f eqn="prod @3 21600 pixelHeight"/>
+                    <v:f eqn="sum @0 0 1"/>
+                    <v:f eqn="prod @6 1 2"/>
+                    <v:f eqn="prod @7 21600 pixelWidth"/>
+                    <v:f eqn="sum @8 21600 0"/>
+                    <v:f eqn="prod @7 21600 pixelHeight"/>
+                    <v:f eqn="sum @10 21600 0"/>
+                  </v:formulas>
+                  <v:path o:extrusionok="f" gradientshapeok="t" o:connecttype="rect"/>
+                  <o:lock v:ext="edit" aspectratio="t"/>
+                </v:shapetype>
+                <v:shape id="_x0000_i1025" type="#_x0000_t75" style="width:27.75pt;height:22.5pt" o:ole="">
+                  <v:imagedata r:id="rId6" o:title=""/>
+                </v:shape>
+                <o:OLEObject Type="Embed" ProgID="Equation.3" ShapeID="_x0000_i1025" DrawAspect="Content" ObjectID="_1543740796" r:id="rId7"/>
+              </w:object>
+            </w:r>
+            <w:r>
+              <w:t xml:space="preserve"> (баллы БРС) </w:t>
+            </w:r>
+          </w:p>
+        </w:tc>
+        <w:tc>
+          <w:tcPr>
+            <w:tcW w:w="4737" w:type="dxa"/>
+            <w:gridSpan w:val="2"/>
+            <w:vAlign w:val="center"/>
+          </w:tcPr>
+          <w:p>
+            <w:pPr>
+              <w:ind w:left="-42" w:firstLine="42"/>
+              <w:jc w:val="center"/>
+            </w:pPr>
+            <w:r>
+              <w:t xml:space="preserve">Оценка по дисциплине </w:t>
+            </w:r>
+          </w:p>
+        </w:tc>
+        <w:tc>
+          <w:tcPr>
+            <w:tcW w:w="2350" w:type="dxa"/>
+            <w:vAlign w:val="center"/>
+          </w:tcPr>
+          <w:p>
+            <w:pPr>
+              <w:ind w:firstLine="42"/>
+              <w:jc w:val="center"/>
+            </w:pPr>
+            <w:r>
+              <w:t>Уровень освоения элементов комп</w:t>
+            </w:r>
+            <w:r>
+              <w:t>е</w:t>
+            </w:r>
+            <w:r>
+              <w:t>тенций</w:t>
+            </w:r>
+          </w:p>
+        </w:tc>
+      </w:tr>
+      <w:tr>
+        <w:trPr>
+          <w:trHeight w:val="93"/>
+        </w:trPr>
+        <w:tc>
+          <w:tcPr>
+            <w:tcW w:w="2847" w:type="dxa"/>
+            <w:vAlign w:val="center"/>
+          </w:tcPr>
+          <w:p>
+            <w:pPr>
+              <w:ind w:left="-42" w:firstLine="34"/>
+              <w:jc w:val="center"/>
+            </w:pPr>
+            <w:r>
+              <w:t>100-80</w:t>
+            </w:r>
+          </w:p>
+        </w:tc>
+        <w:tc>
+          <w:tcPr>
+            <w:tcW w:w="3065" w:type="dxa"/>
+            <w:vAlign w:val="center"/>
+          </w:tcPr>
+          <w:p>
+            <w:pPr>
+              <w:ind w:firstLine="42"/>
+            </w:pPr>
+            <w:r>
+              <w:t>Отлично</w:t>
+            </w:r>
+          </w:p>
+        </w:tc>
+        <w:tc>
+          <w:tcPr>
+            <w:tcW w:w="1672" w:type="dxa"/>
+            <w:vMerge w:val="restart"/>
+            <w:vAlign w:val="center"/>
+          </w:tcPr>
+          <w:p>
+            <w:pPr>
+              <w:ind w:firstLine="42"/>
+            </w:pPr>
+            <w:r>
+              <w:t>Зачтено</w:t>
+            </w:r>
+          </w:p>
+        </w:tc>
+        <w:tc>
+          <w:tcPr>
+            <w:tcW w:w="2350" w:type="dxa"/>
+            <w:vAlign w:val="center"/>
+          </w:tcPr>
+          <w:p>
+            <w:pPr>
+              <w:ind w:left="34" w:firstLine="42"/>
+            </w:pPr>
+            <w:r>
+              <w:t>Высокий</w:t>
+            </w:r>
+          </w:p>
+        </w:tc>
+      </w:tr>
+      <w:tr>
+        <w:trPr>
+          <w:trHeight w:val="63"/>
+        </w:trPr>
+        <w:tc>
+          <w:tcPr>
+            <w:tcW w:w="2847" w:type="dxa"/>
+            <w:vAlign w:val="center"/>
+          </w:tcPr>
+          <w:p>
+            <w:pPr>
+              <w:ind w:left="-42" w:firstLine="34"/>
+              <w:jc w:val="center"/>
+            </w:pPr>
+            <w:r>
+              <w:t>80-60</w:t>
+            </w:r>
+          </w:p>
+        </w:tc>
+        <w:tc>
+          <w:tcPr>
+            <w:tcW w:w="3065" w:type="dxa"/>
+            <w:vAlign w:val="center"/>
+          </w:tcPr>
+          <w:p>
+            <w:pPr>
+              <w:ind w:firstLine="42"/>
+            </w:pPr>
+            <w:r>
+              <w:t>Хорошо</w:t>
+            </w:r>
+          </w:p>
+        </w:tc>
+        <w:tc>
+          <w:tcPr>
+            <w:tcW w:w="1672" w:type="dxa"/>
+            <w:vMerge/>
+            <w:vAlign w:val="center"/>
+          </w:tcPr>
+          <w:p/>
+        </w:tc>
+        <w:tc>
+          <w:tcPr>
+            <w:tcW w:w="2350" w:type="dxa"/>
+            <w:vAlign w:val="center"/>
+          </w:tcPr>
+          <w:p>
+            <w:pPr>
+              <w:ind w:left="34" w:firstLine="42"/>
+            </w:pPr>
+            <w:r>
+              <w:t>Повышенный</w:t>
+            </w:r>
+          </w:p>
+        </w:tc>
+      </w:tr>
+      <w:tr>
+        <w:trPr>
+          <w:trHeight w:val="205"/>
+        </w:trPr>
+        <w:tc>
+          <w:tcPr>
+            <w:tcW w:w="2847" w:type="dxa"/>
+            <w:vAlign w:val="center"/>
+          </w:tcPr>
+          <w:p>
+            <w:pPr>
+              <w:ind w:left="-42" w:firstLine="34"/>
+              <w:jc w:val="center"/>
+            </w:pPr>
+            <w:r>
+              <w:t>60-40</w:t>
+            </w:r>
+          </w:p>
+        </w:tc>
+        <w:tc>
+          <w:tcPr>
+            <w:tcW w:w="3065" w:type="dxa"/>
+            <w:vAlign w:val="center"/>
+          </w:tcPr>
+          <w:p>
+            <w:pPr>
+              <w:ind w:firstLine="42"/>
+            </w:pPr>
+            <w:r>
+              <w:t>Удовлетворительно</w:t>
+            </w:r>
+          </w:p>
+        </w:tc>
+        <w:tc>
+          <w:tcPr>
+            <w:tcW w:w="1672" w:type="dxa"/>
+            <w:vMerge/>
+            <w:vAlign w:val="center"/>
+          </w:tcPr>
+          <w:p/>
+        </w:tc>
+        <w:tc>
+          <w:tcPr>
+            <w:tcW w:w="2350" w:type="dxa"/>
+            <w:vAlign w:val="center"/>
+          </w:tcPr>
+          <w:p>
+            <w:pPr>
+              <w:ind w:left="34" w:firstLine="42"/>
+            </w:pPr>
+            <w:r>
+              <w:t>Пороговый</w:t>
+            </w:r>
+          </w:p>
+        </w:tc>
+      </w:tr>
+      <w:tr>
+        <w:trPr>
+          <w:trHeight w:val="205"/>
+        </w:trPr>
+        <w:tc>
+          <w:tcPr>
+            <w:tcW w:w="2847" w:type="dxa"/>
+            <w:vAlign w:val="center"/>
+          </w:tcPr>
+          <w:p>
+            <w:pPr>
+              <w:ind w:left="-42" w:firstLine="34"/>
+              <w:jc w:val="center"/>
+            </w:pPr>
+            <w:r>
+              <w:t>менее 40</w:t>
+            </w:r>
+          </w:p>
+        </w:tc>
+        <w:tc>
+          <w:tcPr>
+            <w:tcW w:w="3065" w:type="dxa"/>
+            <w:vAlign w:val="center"/>
+          </w:tcPr>
+          <w:p>
+            <w:pPr>
+              <w:ind w:firstLine="42"/>
+            </w:pPr>
+            <w:r>
+              <w:t xml:space="preserve">Неудовлетворительно </w:t>
+            </w:r>
+          </w:p>
+        </w:tc>
+        <w:tc>
+          <w:tcPr>
+            <w:tcW w:w="1672" w:type="dxa"/>
+            <w:vAlign w:val="center"/>
+          </w:tcPr>
+          <w:p>
+            <w:pPr>
+              <w:ind w:firstLine="42"/>
+            </w:pPr>
+            <w:r>
+              <w:t>Не зачтено</w:t>
+            </w:r>
+          </w:p>
+        </w:tc>
+        <w:tc>
+          <w:tcPr>
+            <w:tcW w:w="2350" w:type="dxa"/>
+            <w:vAlign w:val="center"/>
+          </w:tcPr>
+          <w:p>
+            <w:pPr>
+              <w:ind w:left="34" w:firstLine="42"/>
+            </w:pPr>
+            <w:r>
+              <w:t>Элементы не осв</w:t>
+            </w:r>
+            <w:r>
+              <w:t>о</w:t>
+            </w:r>
+            <w:r>
+              <w:t>ены</w:t>
+            </w:r>
+          </w:p>
+        </w:tc>
+      </w:tr>
+    </w:tbl>
+    <w:p>
+      <w:pPr>
+        <w:spacing w:before="120"/>
+        <w:jc w:val="both"/>
+      </w:pPr>
+      <w:r>
+        <w:t>*) описание критериев и шкал смотреть на сайте ММИ; код доступа:</w:t>
+      </w:r>
+    </w:p>
+    <w:p>
+      <w:pPr>
+        <w:pStyle w:val="a9"/>
+        <w:tabs>
+          <w:tab w:val="left" w:pos="709"/>
+        </w:tabs>
+        <w:jc w:val="both"/>
+        <w:rPr>
+          <w:color w:val="C00000"/>
+          <w:sz w:val="24"/>
+          <w:szCs w:val="24"/>
+        </w:rPr>
+      </w:pPr>
+      <w:hyperlink r:id="rId8" w:history="1">
+        <w:r>
+          <w:rPr>
+            <w:rStyle w:val="a8"/>
+            <w:sz w:val="24"/>
+            <w:szCs w:val="24"/>
+          </w:rPr>
+          <w:t>http://mmi.urfu.ru/fileadmin/user_upload/site_9_1465/templates/doc/KriteriiUrovnjaOsvoenijaEHlementovKompetenciiPriIzucheniiDiscipliny.pdf</w:t>
+        </w:r>
+      </w:hyperlink>
+    </w:p>
+    <w:p>
+      <w:pPr>
+        <w:ind w:firstLine="720"/>
+        <w:jc w:val="both"/>
+        <w:rPr>
+          <w:b/>
+          <w:color w:val="FF0000"/>
+        </w:rPr>
+      </w:pPr>
+      <w:r>
+        <w:rPr>
+          <w:u w:val="single"/>
+        </w:rPr>
+        <w:t>Промежуточная аттестация по дисциплине</w:t>
+      </w:r>
+      <w:r>
+        <w:t xml:space="preserve"> представляет собой комплексную оценку, определяемую уровнем выполнения всех запланированных контрольно-оценочных меропри</w:t>
+      </w:r>
+      <w:r>
+        <w:t>я</w:t>
+      </w:r>
+      <w:r>
+        <w:t>тий (КОМ), каждое из которых имеет свою значимость, учитываемую при определении ре</w:t>
+      </w:r>
+      <w:r>
+        <w:t>й</w:t>
+      </w:r>
+      <w:r>
+        <w:t xml:space="preserve">тинга результата освоения дисциплины </w:t>
+      </w:r>
+      <w:r>
+        <w:rPr>
+          <w:position w:val="-16"/>
+        </w:rPr>
+        <w:object w:dxaOrig="520" w:dyaOrig="420">
+          <v:shape id="_x0000_i1026" type="#_x0000_t75" style="width:27pt;height:20.25pt" o:ole="">
+            <v:imagedata r:id="rId9" o:title=""/>
+          </v:shape>
+          <o:OLEObject Type="Embed" ProgID="Equation.3" ShapeID="_x0000_i1026" DrawAspect="Content" ObjectID="_1543740797" r:id="rId10"/>
+        </w:object>
+      </w:r>
+      <w:r>
+        <w:t>. Используемый набор КОМ имеет следующую характ</w:t>
+      </w:r>
+      <w:r>
+        <w:t>е</w:t>
+      </w:r>
+      <w:r>
+        <w:t>ристику:</w:t>
+      </w:r>
+      <w:r>
+        <w:t xml:space="preserve"> </w:t>
+      </w:r>
+    </w:p>
+    <w:tbl>
+      <w:tblPr>
+        <w:tblW w:w="0" w:type="auto"/>
+        <w:jc w:val="center"/>
+        <w:tblBorders>
+          <w:top w:val="single" w:sz="4" w:space="0" w:color="auto"/>
+          <w:left w:val="single" w:sz="4" w:space="0" w:color="auto"/>
+          <w:bottom w:val="single" w:sz="4" w:space="0" w:color="auto"/>
+          <w:right w:val="single" w:sz="4" w:space="0" w:color="auto"/>
+          <w:insideH w:val="single" w:sz="4" w:space="0" w:color="auto"/>
+          <w:insideV w:val="single" w:sz="4" w:space="0" w:color="auto"/>
+        </w:tblBorders>
+        <w:tblLayout w:type="fixed"/>
+        <w:tblLook w:val="0000" w:firstRow="0" w:lastRow="0" w:firstColumn="0" w:lastColumn="0" w:noHBand="0" w:noVBand="0"/>
+      </w:tblPr>
+      <w:tblGrid>
+        <w:gridCol w:w="692"/>
+        <w:gridCol w:w="4978"/>
+        <w:gridCol w:w="1451"/>
+        <w:gridCol w:w="2482"/>
+      </w:tblGrid>
+      <w:tr>
+        <w:trPr>
+          <w:trHeight w:val="219"/>
+          <w:jc w:val="center"/>
+        </w:trPr>
+        <w:tc>
+          <w:tcPr>
+            <w:tcW w:w="692" w:type="dxa"/>
+            <w:vAlign w:val="center"/>
+          </w:tcPr>
+          <w:p>
+            <w:pPr>
+              <w:jc w:val="center"/>
+            </w:pPr>
+            <w:r>
+              <w:t xml:space="preserve">№ </w:t>
+            </w:r>
+            <w:proofErr w:type="gramStart"/>
+            <w:r>
+              <w:t>п</w:t>
+            </w:r>
+            <w:proofErr w:type="gramEnd"/>
+            <w:r>
+              <w:t>/п</w:t>
+            </w:r>
+          </w:p>
+        </w:tc>
+        <w:tc>
+          <w:tcPr>
+            <w:tcW w:w="4978" w:type="dxa"/>
+            <w:vAlign w:val="center"/>
+          </w:tcPr>
+          <w:p>
+            <w:pPr>
+              <w:jc w:val="center"/>
+            </w:pPr>
+            <w:r>
+              <w:t>Форма КОМ</w:t>
+            </w:r>
+          </w:p>
+        </w:tc>
+        <w:tc>
+          <w:tcPr>
+            <w:tcW w:w="1451" w:type="dxa"/>
+            <w:tcBorders>
+              <w:right w:val="single" w:sz="4" w:space="0" w:color="000000"/>
+            </w:tcBorders>
+            <w:vAlign w:val="center"/>
+          </w:tcPr>
+          <w:p>
+            <w:pPr>
+              <w:tabs>
+                <w:tab w:val="left" w:pos="851"/>
+              </w:tabs>
+              <w:jc w:val="center"/>
+            </w:pPr>
+            <w:r>
+              <w:t>Значимость КОМ</w:t>
+            </w:r>
+          </w:p>
+        </w:tc>
+        <w:tc>
+          <w:tcPr>
+            <w:tcW w:w="2482" w:type="dxa"/>
+            <w:tcBorders>
+              <w:left w:val="single" w:sz="4" w:space="0" w:color="000000"/>
+            </w:tcBorders>
+            <w:vAlign w:val="center"/>
+          </w:tcPr>
+          <w:p>
+            <w:pPr>
+              <w:tabs>
+                <w:tab w:val="left" w:pos="851"/>
+              </w:tabs>
+              <w:jc w:val="center"/>
+            </w:pPr>
+            <w:r>
+              <w:t>Состав КОМ</w:t>
+            </w:r>
+          </w:p>
+        </w:tc>
+      </w:tr>
+      <w:tr>
+        <w:trPr>
+          <w:trHeight w:val="275"/>
+          <w:jc w:val="center"/>
+        </w:trPr>
+        <w:tc>
+          <w:tcPr>
+            <w:tcW w:w="692" w:type="dxa"/>
+            <w:vAlign w:val="center"/>
+          </w:tcPr>
+          <w:p>
+            <w:pPr>
+              <w:jc w:val="center"/>
+            </w:pPr>
+            <w:r>
+              <w:t>1</w:t>
+            </w:r>
+          </w:p>
+        </w:tc>
+        <w:tc>
+          <w:tcPr>
+            <w:tcW w:w="4978" w:type="dxa"/>
+            <w:vAlign w:val="center"/>
+          </w:tcPr>
+          <w:p>
+            <w:r>
+              <w:t xml:space="preserve">Посещение лекций </w:t>
+            </w:r>
+          </w:p>
+        </w:tc>
+        <w:tc>
+          <w:tcPr>
+            <w:tcW w:w="1451" w:type="dxa"/>
+            <w:tcBorders>
+              <w:right w:val="single" w:sz="4" w:space="0" w:color="000000"/>
+            </w:tcBorders>
+            <w:vAlign w:val="center"/>
+          </w:tcPr>
+          <w:p>
+            <w:pPr>
+              <w:jc w:val="center"/>
+            </w:pPr>
+            <w:r>
+              <w:t>0,25</w:t>
+            </w:r>
+          </w:p>
+        </w:tc>
+        <w:tc>
+          <w:tcPr>
+            <w:tcW w:w="2482" w:type="dxa"/>
+            <w:tcBorders>
+              <w:left w:val="single" w:sz="4" w:space="0" w:color="000000"/>
+            </w:tcBorders>
+            <w:vAlign w:val="center"/>
+          </w:tcPr>
+          <w:p>
+            <w:pPr>
+              <w:jc w:val="center"/>
+            </w:pPr>
+            <w:r>
+              <w:t>-</w:t>
+            </w:r>
+          </w:p>
+        </w:tc>
+      </w:tr>
+      <w:tr>
+        <w:trPr>
+          <w:trHeight w:val="275"/>
+          <w:jc w:val="center"/>
+        </w:trPr>
+        <w:tc>
+          <w:tcPr>
+            <w:tcW w:w="692" w:type="dxa"/>
+            <w:vAlign w:val="center"/>
+          </w:tcPr>
+          <w:p>
+            <w:pPr>
+              <w:jc w:val="center"/>
+            </w:pPr>
+            <w:r>
+              <w:t>2</w:t>
+            </w:r>
+          </w:p>
+        </w:tc>
+        <w:tc>
+          <w:tcPr>
+            <w:tcW w:w="4978" w:type="dxa"/>
+            <w:vAlign w:val="center"/>
+          </w:tcPr>
+          <w:p>
+            <w:r>
+              <w:t>Выполнение к</w:t>
+            </w:r>
+            <w:r>
+              <w:t>онтрольн</w:t>
+            </w:r>
+            <w:r>
+              <w:t>ой</w:t>
+            </w:r>
+            <w:r>
+              <w:t xml:space="preserve"> работ</w:t>
+            </w:r>
+            <w:r>
+              <w:t>ы</w:t>
+            </w:r>
+            <w:r>
+              <w:t xml:space="preserve"> и</w:t>
+            </w:r>
+            <w:r>
+              <w:t xml:space="preserve"> защита</w:t>
+            </w:r>
+            <w:r>
+              <w:t xml:space="preserve"> 5 лабораторных работ</w:t>
+            </w:r>
+          </w:p>
+        </w:tc>
+        <w:tc>
+          <w:tcPr>
+            <w:tcW w:w="1451" w:type="dxa"/>
+            <w:tcBorders>
+              <w:right w:val="single" w:sz="4" w:space="0" w:color="000000"/>
+            </w:tcBorders>
+            <w:vAlign w:val="center"/>
+          </w:tcPr>
+          <w:p>
+            <w:pPr>
+              <w:jc w:val="center"/>
+            </w:pPr>
+            <w:r>
+              <w:t>0,25</w:t>
+            </w:r>
+          </w:p>
+        </w:tc>
+        <w:tc>
+          <w:tcPr>
+            <w:tcW w:w="2482" w:type="dxa"/>
+            <w:tcBorders>
+              <w:left w:val="single" w:sz="4" w:space="0" w:color="000000"/>
+            </w:tcBorders>
+            <w:vAlign w:val="center"/>
+          </w:tcPr>
+          <w:p>
+            <w:pPr>
+              <w:jc w:val="center"/>
+            </w:pPr>
+            <w:r>
+              <w:t>15</w:t>
+            </w:r>
+            <w:r>
+              <w:t xml:space="preserve"> теоретических в</w:t>
+            </w:r>
+            <w:r>
+              <w:t>о</w:t>
+            </w:r>
+            <w:r>
+              <w:t>прос</w:t>
+            </w:r>
+            <w:r>
+              <w:t>ов</w:t>
+            </w:r>
+            <w:r>
+              <w:t>; 5 лаборато</w:t>
+            </w:r>
+            <w:r>
+              <w:t>р</w:t>
+            </w:r>
+            <w:r>
+              <w:t>ных работ</w:t>
+            </w:r>
+          </w:p>
+        </w:tc>
+      </w:tr>
+      <w:tr>
+        <w:trPr>
+          <w:trHeight w:val="265"/>
+          <w:jc w:val="center"/>
+        </w:trPr>
+        <w:tc>
+          <w:tcPr>
+            <w:tcW w:w="692" w:type="dxa"/>
+            <w:vAlign w:val="center"/>
+          </w:tcPr>
+          <w:p>
+            <w:pPr>
+              <w:jc w:val="center"/>
+            </w:pPr>
+            <w:r>
+              <w:t>3</w:t>
+            </w:r>
+          </w:p>
+        </w:tc>
+        <w:tc>
+          <w:tcPr>
+            <w:tcW w:w="4978" w:type="dxa"/>
+            <w:vAlign w:val="center"/>
+          </w:tcPr>
+          <w:p>
+            <w:r>
+              <w:t>Экзамен</w:t>
+            </w:r>
+          </w:p>
+        </w:tc>
+        <w:tc>
+          <w:tcPr>
+            <w:tcW w:w="1451" w:type="dxa"/>
+            <w:tcBorders>
+              <w:right w:val="single" w:sz="4" w:space="0" w:color="000000"/>
+            </w:tcBorders>
+            <w:vAlign w:val="center"/>
+          </w:tcPr>
+          <w:p>
+            <w:pPr>
+              <w:jc w:val="center"/>
+            </w:pPr>
+            <w:r>
+              <w:t>0,50</w:t>
+            </w:r>
+          </w:p>
+        </w:tc>
+        <w:tc>
+          <w:tcPr>
+            <w:tcW w:w="2482" w:type="dxa"/>
+            <w:tcBorders>
+              <w:left w:val="single" w:sz="4" w:space="0" w:color="000000"/>
+            </w:tcBorders>
+            <w:vAlign w:val="center"/>
+          </w:tcPr>
+          <w:p>
+            <w:pPr>
+              <w:jc w:val="center"/>
+            </w:pPr>
+            <w:r>
+              <w:t>40</w:t>
+            </w:r>
+            <w:r>
+              <w:t xml:space="preserve"> теоретических в</w:t>
+            </w:r>
+            <w:r>
+              <w:t>о</w:t>
+            </w:r>
+            <w:r>
+              <w:t>просов; 15 задач по разделам дисципл</w:t>
+            </w:r>
+            <w:r>
+              <w:t>и</w:t>
+            </w:r>
+            <w:r>
+              <w:t>ны</w:t>
+            </w:r>
+          </w:p>
+        </w:tc>
+      </w:tr>
+      <w:tr>
+        <w:trPr>
+          <w:trHeight w:val="269"/>
+          <w:jc w:val="center"/>
+        </w:trPr>
+        <w:tc>
+          <w:tcPr>
+            <w:tcW w:w="692" w:type="dxa"/>
+            <w:vAlign w:val="center"/>
+          </w:tcPr>
+          <w:p>
+            <w:pPr>
+              <w:jc w:val="center"/>
+            </w:pPr>
+          </w:p>
+        </w:tc>
+        <w:tc>
+          <w:tcPr>
+            <w:tcW w:w="4978" w:type="dxa"/>
+            <w:vAlign w:val="center"/>
+          </w:tcPr>
+          <w:p>
+            <w:pPr>
+              <w:jc w:val="right"/>
+            </w:pPr>
+            <w:r>
+              <w:t>Σ</w:t>
+            </w:r>
+          </w:p>
+        </w:tc>
+        <w:tc>
+          <w:tcPr>
+            <w:tcW w:w="1451" w:type="dxa"/>
+            <w:tcBorders>
+              <w:right w:val="single" w:sz="4" w:space="0" w:color="000000"/>
+            </w:tcBorders>
+            <w:vAlign w:val="center"/>
+          </w:tcPr>
+          <w:p>
+            <w:pPr>
+              <w:jc w:val="center"/>
+            </w:pPr>
+            <w:r>
+              <w:fldChar w:fldCharType="begin"/>
+            </w:r>
+            <w:r>
+              <w:instrText xml:space="preserve"> =SUM(ABOVE) </w:instrText>
+            </w:r>
+            <w:r>
+              <w:fldChar w:fldCharType="separate"/>
+            </w:r>
+            <w:r>
+              <w:rPr>
+                <w:noProof/>
+              </w:rPr>
+              <w:t>1</w:t>
+            </w:r>
+            <w:r>
+              <w:fldChar w:fldCharType="end"/>
+            </w:r>
+          </w:p>
+        </w:tc>
+        <w:tc>
+          <w:tcPr>
+            <w:tcW w:w="2482" w:type="dxa"/>
+            <w:tcBorders>
+              <w:left w:val="single" w:sz="4" w:space="0" w:color="000000"/>
+            </w:tcBorders>
+            <w:vAlign w:val="center"/>
+          </w:tcPr>
+          <w:p>
+            <w:pPr>
+              <w:jc w:val="center"/>
+            </w:pPr>
+          </w:p>
+        </w:tc>
+      </w:tr>
+    </w:tbl>
+    <w:p>
+      <w:pPr>
+        <w:autoSpaceDE w:val="0"/>
+        <w:spacing w:before="120"/>
+        <w:ind w:firstLine="709"/>
+        <w:jc w:val="both"/>
+      </w:pPr>
+      <w:r>
+        <w:t>Набор и значимость перечисленных КОМ реализованы в БРС дисциплины (см. Прил</w:t>
+      </w:r>
+      <w:r>
+        <w:t>о</w:t>
+      </w:r>
+      <w:r>
+        <w:t>жение 1). Характеристика состава заданий КОМ приведена в разделе 8.3.</w:t>
+      </w:r>
+    </w:p>
+    <w:p>
+      <w:pPr>
+        <w:pStyle w:val="a6"/>
+        <w:numPr>
+          <w:ilvl w:val="2"/>
+          <w:numId w:val="30"/>
+        </w:numPr>
+        <w:spacing w:before="120" w:after="120"/>
+        <w:ind w:left="0" w:firstLine="0"/>
+        <w:jc w:val="both"/>
+        <w:rPr>
+          <w:b/>
+        </w:rPr>
+      </w:pPr>
+      <w:r>
+        <w:rPr>
+          <w:u w:val="single"/>
+        </w:rPr>
+        <w:lastRenderedPageBreak/>
+        <w:t>Оценка знаний, умений и навыков</w:t>
+      </w:r>
+      <w:r>
+        <w:t>, продемонстрированных студентами при выполн</w:t>
+      </w:r>
+      <w:r>
+        <w:t>е</w:t>
+      </w:r>
+      <w:r>
+        <w:t>нии отдельных контрольно-оценочных мероприятий и оценочных заданий, входящих в их с</w:t>
+      </w:r>
+      <w:r>
+        <w:t>о</w:t>
+      </w:r>
+      <w:r>
+        <w:t xml:space="preserve">став, осуществляется с применением следующей шкалы оценок и критериев </w:t>
+      </w:r>
+    </w:p>
+    <w:tbl>
+      <w:tblPr>
+        <w:tblW w:w="9776" w:type="dxa"/>
+        <w:jc w:val="center"/>
+        <w:tblBorders>
+          <w:top w:val="single" w:sz="4" w:space="0" w:color="auto"/>
+          <w:left w:val="single" w:sz="4" w:space="0" w:color="auto"/>
+          <w:bottom w:val="single" w:sz="4" w:space="0" w:color="auto"/>
+          <w:right w:val="single" w:sz="4" w:space="0" w:color="auto"/>
+          <w:insideH w:val="single" w:sz="4" w:space="0" w:color="auto"/>
+          <w:insideV w:val="single" w:sz="4" w:space="0" w:color="auto"/>
+        </w:tblBorders>
+        <w:tblLook w:val="0000" w:firstRow="0" w:lastRow="0" w:firstColumn="0" w:lastColumn="0" w:noHBand="0" w:noVBand="0"/>
+      </w:tblPr>
+      <w:tblGrid>
+        <w:gridCol w:w="2405"/>
+        <w:gridCol w:w="5387"/>
+        <w:gridCol w:w="1984"/>
+      </w:tblGrid>
+      <w:tr>
+        <w:trPr>
+          <w:trHeight w:val="841"/>
+          <w:jc w:val="center"/>
+        </w:trPr>
+        <w:tc>
+          <w:tcPr>
+            <w:tcW w:w="2405" w:type="dxa"/>
+            <w:vMerge w:val="restart"/>
+            <w:vAlign w:val="center"/>
+          </w:tcPr>
+          <w:p>
+            <w:pPr>
+              <w:jc w:val="center"/>
+              <w:rPr>
+                <w:b/>
+                <w:sz w:val="28"/>
+                <w:szCs w:val="28"/>
+              </w:rPr>
+            </w:pPr>
+            <w:r>
+              <w:rPr>
+                <w:b/>
+              </w:rPr>
+              <w:t>Уровни оценки д</w:t>
+            </w:r>
+            <w:r>
+              <w:rPr>
+                <w:b/>
+              </w:rPr>
+              <w:t>о</w:t>
+            </w:r>
+            <w:r>
+              <w:rPr>
+                <w:b/>
+              </w:rPr>
+              <w:t>стижений студе</w:t>
+            </w:r>
+            <w:r>
+              <w:rPr>
+                <w:b/>
+              </w:rPr>
+              <w:t>н</w:t>
+            </w:r>
+            <w:r>
+              <w:rPr>
+                <w:b/>
+              </w:rPr>
+              <w:t>та (оценки)</w:t>
+            </w:r>
+          </w:p>
+        </w:tc>
+        <w:tc>
+          <w:tcPr>
+            <w:tcW w:w="5387" w:type="dxa"/>
+            <w:vAlign w:val="center"/>
+          </w:tcPr>
+          <w:p>
+            <w:pPr>
+              <w:jc w:val="center"/>
+              <w:rPr>
+                <w:b/>
+              </w:rPr>
+            </w:pPr>
+            <w:r>
+              <w:rPr>
+                <w:b/>
+              </w:rPr>
+              <w:t>Критерии</w:t>
+            </w:r>
+          </w:p>
+          <w:p>
+            <w:pPr>
+              <w:jc w:val="center"/>
+              <w:rPr>
+                <w:b/>
+                <w:sz w:val="28"/>
+                <w:szCs w:val="28"/>
+              </w:rPr>
+            </w:pPr>
+            <w:r>
+              <w:rPr>
+                <w:b/>
+              </w:rPr>
+              <w:t>для определения уровня достижений</w:t>
+            </w:r>
+          </w:p>
+        </w:tc>
+        <w:tc>
+          <w:tcPr>
+            <w:tcW w:w="1984" w:type="dxa"/>
+            <w:vMerge w:val="restart"/>
+            <w:vAlign w:val="center"/>
+          </w:tcPr>
+          <w:p>
+            <w:pPr>
+              <w:jc w:val="center"/>
+              <w:rPr>
+                <w:b/>
+              </w:rPr>
+            </w:pPr>
+            <w:r>
+              <w:rPr>
+                <w:b/>
+              </w:rPr>
+              <w:t>Значимость уровня оценки</w:t>
+            </w:r>
+          </w:p>
+          <w:p>
+            <w:pPr>
+              <w:jc w:val="center"/>
+              <w:rPr>
+                <w:b/>
+                <w:sz w:val="28"/>
+                <w:szCs w:val="28"/>
+              </w:rPr>
+            </w:pPr>
+            <w:r>
+              <w:rPr>
+                <w:position w:val="-16"/>
+              </w:rPr>
+              <w:object w:dxaOrig="375" w:dyaOrig="420">
+                <v:shape id="_x0000_i1027" type="#_x0000_t75" style="width:18.75pt;height:20.25pt" o:ole="">
+                  <v:imagedata r:id="rId11" o:title=""/>
+                </v:shape>
+                <o:OLEObject Type="Embed" ProgID="Equation.3" ShapeID="_x0000_i1027" DrawAspect="Content" ObjectID="_1543740798" r:id="rId12"/>
+              </w:object>
+            </w:r>
+          </w:p>
+        </w:tc>
+      </w:tr>
+      <w:tr>
+        <w:trPr>
+          <w:trHeight w:val="348"/>
+          <w:jc w:val="center"/>
+        </w:trPr>
+        <w:tc>
+          <w:tcPr>
+            <w:tcW w:w="2405" w:type="dxa"/>
+            <w:vMerge/>
+            <w:vAlign w:val="center"/>
+          </w:tcPr>
+          <w:p>
+            <w:pPr>
+              <w:jc w:val="center"/>
+              <w:rPr>
+                <w:b/>
+                <w:sz w:val="28"/>
+                <w:szCs w:val="28"/>
+              </w:rPr>
+            </w:pPr>
+          </w:p>
+        </w:tc>
+        <w:tc>
+          <w:tcPr>
+            <w:tcW w:w="5387" w:type="dxa"/>
+            <w:vAlign w:val="center"/>
+          </w:tcPr>
+          <w:p>
+            <w:pPr>
+              <w:jc w:val="center"/>
+              <w:rPr>
+                <w:b/>
+                <w:sz w:val="28"/>
+                <w:szCs w:val="28"/>
+              </w:rPr>
+            </w:pPr>
+            <w:r>
+              <w:rPr>
+                <w:u w:val="single"/>
+              </w:rPr>
+              <w:t>Выполненное оценочное задание</w:t>
+            </w:r>
+            <w:r>
+              <w:t>:</w:t>
+            </w:r>
+          </w:p>
+        </w:tc>
+        <w:tc>
+          <w:tcPr>
+            <w:tcW w:w="1984" w:type="dxa"/>
+            <w:vMerge/>
+          </w:tcPr>
+          <w:p>
+            <w:pPr>
+              <w:rPr>
+                <w:b/>
+                <w:sz w:val="28"/>
+                <w:szCs w:val="28"/>
+              </w:rPr>
+            </w:pPr>
+          </w:p>
+        </w:tc>
+      </w:tr>
+      <w:tr>
+        <w:trPr>
+          <w:trHeight w:val="303"/>
+          <w:jc w:val="center"/>
+        </w:trPr>
+        <w:tc>
+          <w:tcPr>
+            <w:tcW w:w="2405" w:type="dxa"/>
+            <w:vAlign w:val="center"/>
+          </w:tcPr>
+          <w:p>
+            <w:pPr>
+              <w:rPr>
+                <w:b/>
+                <w:sz w:val="28"/>
+                <w:szCs w:val="28"/>
+              </w:rPr>
+            </w:pPr>
+            <w:r>
+              <w:t>Высокий (В)</w:t>
+            </w:r>
+          </w:p>
+        </w:tc>
+        <w:tc>
+          <w:tcPr>
+            <w:tcW w:w="5387" w:type="dxa"/>
+            <w:vAlign w:val="center"/>
+          </w:tcPr>
+          <w:p>
+            <w:pPr>
+              <w:rPr>
+                <w:b/>
+                <w:sz w:val="28"/>
+                <w:szCs w:val="28"/>
+              </w:rPr>
+            </w:pPr>
+            <w:r>
+              <w:t>соответствует требованиям*, замечаний нет</w:t>
+            </w:r>
+          </w:p>
+        </w:tc>
+        <w:tc>
+          <w:tcPr>
+            <w:tcW w:w="1984" w:type="dxa"/>
+            <w:vAlign w:val="center"/>
+          </w:tcPr>
+          <w:p>
+            <w:pPr>
+              <w:jc w:val="center"/>
+              <w:rPr>
+                <w:sz w:val="28"/>
+                <w:szCs w:val="28"/>
+              </w:rPr>
+            </w:pPr>
+            <w:r>
+              <w:rPr>
+                <w:sz w:val="28"/>
+                <w:szCs w:val="28"/>
+              </w:rPr>
+              <w:t>0,9</w:t>
+            </w:r>
+          </w:p>
+        </w:tc>
+      </w:tr>
+      <w:tr>
+        <w:trPr>
+          <w:trHeight w:val="596"/>
+          <w:jc w:val="center"/>
+        </w:trPr>
+        <w:tc>
+          <w:tcPr>
+            <w:tcW w:w="2405" w:type="dxa"/>
+            <w:vAlign w:val="center"/>
+          </w:tcPr>
+          <w:p>
+            <w:pPr>
+              <w:rPr>
+                <w:b/>
+                <w:sz w:val="28"/>
+                <w:szCs w:val="28"/>
+              </w:rPr>
+            </w:pPr>
+            <w:r>
+              <w:t>Средний (С)</w:t>
+            </w:r>
+          </w:p>
+        </w:tc>
+        <w:tc>
+          <w:tcPr>
+            <w:tcW w:w="5387" w:type="dxa"/>
+            <w:vAlign w:val="center"/>
+          </w:tcPr>
+          <w:p>
+            <w:pPr>
+              <w:rPr>
+                <w:b/>
+                <w:sz w:val="28"/>
+                <w:szCs w:val="28"/>
+              </w:rPr>
+            </w:pPr>
+            <w:r>
+              <w:t>соответствует требованиям*, имеются замечания, которые не требуют обязательного устранения</w:t>
+            </w:r>
+          </w:p>
+        </w:tc>
+        <w:tc>
+          <w:tcPr>
+            <w:tcW w:w="1984" w:type="dxa"/>
+            <w:vAlign w:val="center"/>
+          </w:tcPr>
+          <w:p>
+            <w:pPr>
+              <w:jc w:val="center"/>
+              <w:rPr>
+                <w:sz w:val="28"/>
+                <w:szCs w:val="28"/>
+              </w:rPr>
+            </w:pPr>
+            <w:r>
+              <w:rPr>
+                <w:sz w:val="28"/>
+                <w:szCs w:val="28"/>
+              </w:rPr>
+              <w:t>0,65</w:t>
+            </w:r>
+          </w:p>
+        </w:tc>
+      </w:tr>
+      <w:tr>
+        <w:trPr>
+          <w:trHeight w:val="546"/>
+          <w:jc w:val="center"/>
+        </w:trPr>
+        <w:tc>
+          <w:tcPr>
+            <w:tcW w:w="2405" w:type="dxa"/>
+            <w:vAlign w:val="center"/>
+          </w:tcPr>
+          <w:p>
+            <w:pPr>
+              <w:rPr>
+                <w:b/>
+                <w:sz w:val="28"/>
+                <w:szCs w:val="28"/>
+              </w:rPr>
+            </w:pPr>
+            <w:r>
+              <w:t>Пороговый (П)</w:t>
+            </w:r>
+          </w:p>
+        </w:tc>
+        <w:tc>
+          <w:tcPr>
+            <w:tcW w:w="5387" w:type="dxa"/>
+            <w:vAlign w:val="center"/>
+          </w:tcPr>
+          <w:p>
+            <w:pPr>
+              <w:rPr>
+                <w:b/>
+                <w:sz w:val="28"/>
+                <w:szCs w:val="28"/>
+              </w:rPr>
+            </w:pPr>
+            <w:r>
+              <w:t>не в полной мере соответствует требованиям*, есть замечания</w:t>
+            </w:r>
+          </w:p>
+        </w:tc>
+        <w:tc>
+          <w:tcPr>
+            <w:tcW w:w="1984" w:type="dxa"/>
+            <w:vAlign w:val="center"/>
+          </w:tcPr>
+          <w:p>
+            <w:pPr>
+              <w:jc w:val="center"/>
+              <w:rPr>
+                <w:sz w:val="28"/>
+                <w:szCs w:val="28"/>
+              </w:rPr>
+            </w:pPr>
+            <w:r>
+              <w:rPr>
+                <w:sz w:val="28"/>
+                <w:szCs w:val="28"/>
+              </w:rPr>
+              <w:t>0,40</w:t>
+            </w:r>
+          </w:p>
+        </w:tc>
+      </w:tr>
+      <w:tr>
+        <w:trPr>
+          <w:trHeight w:val="555"/>
+          <w:jc w:val="center"/>
+        </w:trPr>
+        <w:tc>
+          <w:tcPr>
+            <w:tcW w:w="2405" w:type="dxa"/>
+            <w:vAlign w:val="center"/>
+          </w:tcPr>
+          <w:p>
+            <w:pPr>
+              <w:rPr>
+                <w:b/>
+                <w:sz w:val="28"/>
+                <w:szCs w:val="28"/>
+              </w:rPr>
+            </w:pPr>
+            <w:r>
+              <w:t>Недостаточный (Н)</w:t>
+            </w:r>
+          </w:p>
+        </w:tc>
+        <w:tc>
+          <w:tcPr>
+            <w:tcW w:w="5387" w:type="dxa"/>
+            <w:vAlign w:val="center"/>
+          </w:tcPr>
+          <w:p>
+            <w:pPr>
+              <w:rPr>
+                <w:b/>
+                <w:sz w:val="28"/>
+                <w:szCs w:val="28"/>
+              </w:rPr>
+            </w:pPr>
+            <w:r>
+              <w:t>не соответствует требованиям*, имеет сущ</w:t>
+            </w:r>
+            <w:r>
+              <w:t>е</w:t>
+            </w:r>
+            <w:r>
+              <w:t>ственные ошибки, требующие исправления</w:t>
+            </w:r>
+          </w:p>
+        </w:tc>
+        <w:tc>
+          <w:tcPr>
+            <w:tcW w:w="1984" w:type="dxa"/>
+            <w:vAlign w:val="center"/>
+          </w:tcPr>
+          <w:p>
+            <w:pPr>
+              <w:jc w:val="center"/>
+              <w:rPr>
+                <w:sz w:val="28"/>
+                <w:szCs w:val="28"/>
+              </w:rPr>
+            </w:pPr>
+            <w:r>
+              <w:rPr>
+                <w:sz w:val="28"/>
+                <w:szCs w:val="28"/>
+              </w:rPr>
+              <w:t>0,15</w:t>
+            </w:r>
+          </w:p>
+        </w:tc>
+      </w:tr>
+      <w:tr>
+        <w:trPr>
+          <w:trHeight w:val="280"/>
+          <w:jc w:val="center"/>
+        </w:trPr>
+        <w:tc>
+          <w:tcPr>
+            <w:tcW w:w="2405" w:type="dxa"/>
+            <w:vAlign w:val="center"/>
+          </w:tcPr>
+          <w:p>
+            <w:pPr>
+              <w:rPr>
+                <w:b/>
+                <w:sz w:val="28"/>
+                <w:szCs w:val="28"/>
+              </w:rPr>
+            </w:pPr>
+            <w:r>
+              <w:t>Нет результата (О)</w:t>
+            </w:r>
+          </w:p>
+        </w:tc>
+        <w:tc>
+          <w:tcPr>
+            <w:tcW w:w="5387" w:type="dxa"/>
+            <w:vAlign w:val="center"/>
+          </w:tcPr>
+          <w:p>
+            <w:pPr>
+              <w:rPr>
+                <w:b/>
+                <w:sz w:val="28"/>
+                <w:szCs w:val="28"/>
+              </w:rPr>
+            </w:pPr>
+            <w:r>
+              <w:t>не выполнено или отсутствует</w:t>
+            </w:r>
+          </w:p>
+        </w:tc>
+        <w:tc>
+          <w:tcPr>
+            <w:tcW w:w="1984" w:type="dxa"/>
+            <w:vAlign w:val="center"/>
+          </w:tcPr>
+          <w:p>
+            <w:pPr>
+              <w:jc w:val="center"/>
+              <w:rPr>
+                <w:sz w:val="28"/>
+                <w:szCs w:val="28"/>
+              </w:rPr>
+            </w:pPr>
+            <w:r>
+              <w:rPr>
+                <w:sz w:val="28"/>
+                <w:szCs w:val="28"/>
+              </w:rPr>
+              <w:t>0</w:t>
+            </w:r>
+          </w:p>
+        </w:tc>
+      </w:tr>
+    </w:tbl>
+    <w:p>
+      <w:pPr>
+        <w:spacing w:before="120"/>
+        <w:jc w:val="both"/>
+      </w:pPr>
+      <w:proofErr w:type="gramStart"/>
+      <w:r>
+        <w:t>*) Требования и уровень достижений студентов (соответствие требованиям) по каждому ко</w:t>
+      </w:r>
+      <w:r>
+        <w:t>н</w:t>
+      </w:r>
+      <w:r>
+        <w:t>трольно-оценочному мероприятию определяется с учетом критериев, утвержденных УМС ММИ; код доступа:</w:t>
+      </w:r>
+      <w:proofErr w:type="gramEnd"/>
+    </w:p>
+    <w:p>
+      <w:pPr>
+        <w:ind w:firstLine="709"/>
+        <w:jc w:val="both"/>
+      </w:pPr>
+      <w:hyperlink r:id="rId13" w:history="1">
+        <w:r>
+          <w:rPr>
+            <w:rStyle w:val="a8"/>
+            <w:color w:val="auto"/>
+          </w:rPr>
+          <w:t>http://mmi.urfu.ru/fileadmin/user_upload/site_9_1465/templates/doc/KriteriiUrovnjaOsvoenijaEHlementovKompetenciiPriIzucheniiDi</w:t>
+        </w:r>
+        <w:r>
+          <w:rPr>
+            <w:rStyle w:val="a8"/>
+            <w:color w:val="auto"/>
+          </w:rPr>
+          <w:t>s</w:t>
+        </w:r>
+        <w:r>
+          <w:rPr>
+            <w:rStyle w:val="a8"/>
+            <w:color w:val="auto"/>
+          </w:rPr>
+          <w:t>cipliny.pdf</w:t>
+        </w:r>
+      </w:hyperlink>
+      <w:r>
+        <w:t>.</w:t>
+      </w:r>
+    </w:p>
+    <w:p>
+      <w:pPr>
+        <w:spacing w:before="120"/>
+        <w:ind w:firstLine="709"/>
+        <w:jc w:val="both"/>
+      </w:pPr>
+      <w:r>
+        <w:t>Для определения начисляемого балла БРС по оценочному заданию, предусмотренный для него максимальный балл умножается на значимость уровня выставленной оценки (с округление до целого числа).</w:t>
+      </w:r>
+    </w:p>
+    <w:p>
+      <w:pPr>
+        <w:numPr>
+          <w:ilvl w:val="2"/>
+          <w:numId w:val="30"/>
+        </w:numPr>
+        <w:autoSpaceDE w:val="0"/>
+        <w:spacing w:before="120"/>
+        <w:ind w:left="0" w:firstLine="0"/>
+        <w:jc w:val="both"/>
+      </w:pPr>
+      <w:r>
+        <w:rPr>
+          <w:u w:val="single"/>
+        </w:rPr>
+        <w:t>Оценка участия студента в аудиторных занятиях (посещение занятий</w:t>
+      </w:r>
+      <w:r>
+        <w:t>) в баллах техн</w:t>
+      </w:r>
+      <w:r>
+        <w:t>о</w:t>
+      </w:r>
+      <w:r>
+        <w:t>логической карты БРС определяется:</w:t>
+      </w:r>
+      <w:r>
+        <w:rPr>
+          <w:color w:val="C00000"/>
+        </w:rPr>
+        <w:t xml:space="preserve"> </w:t>
+      </w:r>
+      <w:r>
+        <w:t xml:space="preserve">на основе формулы </w:t>
+      </w:r>
+    </w:p>
+    <w:p>
+      <w:pPr>
+        <w:autoSpaceDE w:val="0"/>
+        <w:spacing w:before="120"/>
+        <w:jc w:val="both"/>
+      </w:pPr>
+      <w:r>
+        <w:tab/>
+      </w:r>
+      <w:r>
+        <w:rPr>
+          <w:position w:val="-16"/>
+        </w:rPr>
+        <w:object w:dxaOrig="1740" w:dyaOrig="420">
+          <v:shape id="_x0000_i1028" type="#_x0000_t75" style="width:90.75pt;height:20.25pt" o:ole="">
+            <v:imagedata r:id="rId14" o:title=""/>
+          </v:shape>
+          <o:OLEObject Type="Embed" ProgID="Equation.3" ShapeID="_x0000_i1028" DrawAspect="Content" ObjectID="_1543740799" r:id="rId15"/>
+        </w:object>
+      </w:r>
+      <w:r>
+        <w:t>,</w:t>
+      </w:r>
+    </w:p>
+    <w:p>
+      <w:pPr>
+        <w:ind w:left="1418" w:hanging="1418"/>
+      </w:pPr>
+      <w:r>
+        <w:t xml:space="preserve"> где  </w:t>
+      </w:r>
+      <w:r>
+        <w:rPr>
+          <w:position w:val="-16"/>
+        </w:rPr>
+        <w:object w:dxaOrig="639" w:dyaOrig="420">
+          <v:shape id="_x0000_i1029" type="#_x0000_t75" style="width:32.25pt;height:20.25pt" o:ole="">
+            <v:imagedata r:id="rId16" o:title=""/>
+          </v:shape>
+          <o:OLEObject Type="Embed" ProgID="Equation.3" ShapeID="_x0000_i1029" DrawAspect="Content" ObjectID="_1543740800" r:id="rId17"/>
+        </w:object>
+      </w:r>
+      <w:r>
+        <w:t xml:space="preserve"> –  начисляемый балл технологической карты БРС за участие студента в аудито</w:t>
+      </w:r>
+      <w:r>
+        <w:t>р</w:t>
+      </w:r>
+      <w:r>
+        <w:t>ной работе (посещение занятий),</w:t>
+      </w:r>
+    </w:p>
+    <w:p>
+      <w:pPr>
+        <w:pStyle w:val="a6"/>
+        <w:ind w:left="1418" w:hanging="878"/>
+        <w:jc w:val="both"/>
+      </w:pPr>
+      <w:r>
+        <w:rPr>
+          <w:position w:val="-12"/>
+        </w:rPr>
+        <w:object w:dxaOrig="460" w:dyaOrig="380">
+          <v:shape id="_x0000_i1030" type="#_x0000_t75" style="width:24.75pt;height:18.75pt" o:ole="">
+            <v:imagedata r:id="rId18" o:title=""/>
+          </v:shape>
+          <o:OLEObject Type="Embed" ProgID="Equation.3" ShapeID="_x0000_i1030" DrawAspect="Content" ObjectID="_1543740801" r:id="rId19"/>
+        </w:object>
+      </w:r>
+      <w:r>
+        <w:t xml:space="preserve"> –  индекс участия студента в аудиторной работе, определяемый отношением числа часов занятий, на которых студент присутствовал, к числу часов занятий, пров</w:t>
+      </w:r>
+      <w:r>
+        <w:t>е</w:t>
+      </w:r>
+      <w:r>
+        <w:t>денных преподавателем по дисциплине в течени</w:t>
+      </w:r>
+      <w:proofErr w:type="gramStart"/>
+      <w:r>
+        <w:t>и</w:t>
+      </w:r>
+      <w:proofErr w:type="gramEnd"/>
+      <w:r>
+        <w:t xml:space="preserve"> семестра (область изменения индекса от 1 и до 0). Индекс рассчитывается по итогам семестра.</w:t>
+      </w:r>
+    </w:p>
+    <w:p>
+      <w:r>
+        <w:rPr>
+          <w:u w:val="single"/>
+        </w:rPr>
+        <w:t>Оценка по дисциплине</w:t>
+      </w:r>
+      <w:r>
+        <w:t xml:space="preserve"> определяется по шкале БРС УрФУ на основании рейтинга р</w:t>
+      </w:r>
+      <w:r>
+        <w:t>е</w:t>
+      </w:r>
+      <w:r>
+        <w:t xml:space="preserve">зультата освоения дисциплины </w:t>
+      </w:r>
+      <w:r>
+        <w:rPr>
+          <w:position w:val="-16"/>
+        </w:rPr>
+        <w:object w:dxaOrig="540" w:dyaOrig="420">
+          <v:shape id="_x0000_i1031" type="#_x0000_t75" style="width:27.75pt;height:20.25pt" o:ole="">
+            <v:imagedata r:id="rId20" o:title=""/>
+          </v:shape>
+          <o:OLEObject Type="Embed" ProgID="Equation.3" ShapeID="_x0000_i1031" DrawAspect="Content" ObjectID="_1543740802" r:id="rId21"/>
+        </w:object>
+      </w:r>
+      <w:r>
+        <w:t>, определяемого на основе БРС (Приложение 1) по фо</w:t>
+      </w:r>
+      <w:r>
+        <w:t>р</w:t>
+      </w:r>
+      <w:r>
+        <w:t>муле</w:t>
+      </w:r>
+      <w:r>
+        <w:t>:</w:t>
+      </w:r>
+    </w:p>
+    <w:p>
+      <w:pPr>
+        <w:jc w:val="center"/>
+      </w:pPr>
+      <m:oMathPara>
+        <m:oMath>
+          <m:sSub>
+            <m:sSubPr>
+              <m:ctrlPr>
+                <w:rPr>
+                  <w:rFonts w:ascii="Cambria Math" w:eastAsia="Calibri" w:hAnsi="Cambria Math"/>
+                  <w:i/>
+                  <w:sz w:val="22"/>
+                  <w:szCs w:val="22"/>
+                  <w:lang w:eastAsia="en-US"/>
+                </w:rPr>
+              </m:ctrlPr>
+            </m:sSubPr>
+            <m:e>
+              <m:r>
+                <w:rPr>
+                  <w:rFonts w:ascii="Cambria Math" w:hAnsi="Cambria Math"/>
+                  <w:lang w:val="en-US"/>
+                </w:rPr>
+                <m:t>R</m:t>
+              </m:r>
+            </m:e>
+            <m:sub>
+              <m:r>
+                <w:rPr>
+                  <w:rFonts w:ascii="Cambria Math" w:hAnsi="Cambria Math"/>
+                </w:rPr>
+                <m:t>ИД</m:t>
+              </m:r>
+            </m:sub>
+          </m:sSub>
+          <m:r>
+            <w:rPr>
+              <w:rFonts w:ascii="Cambria Math" w:hAnsi="Cambria Math"/>
+            </w:rPr>
+            <m:t>=0,25</m:t>
+          </m:r>
+          <m:sSub>
+            <m:sSubPr>
+              <m:ctrlPr>
+                <w:rPr>
+                  <w:rFonts w:ascii="Cambria Math" w:eastAsia="Calibri" w:hAnsi="Cambria Math"/>
+                  <w:i/>
+                  <w:sz w:val="22"/>
+                  <w:szCs w:val="22"/>
+                  <w:lang w:eastAsia="en-US"/>
+                </w:rPr>
+              </m:ctrlPr>
+            </m:sSubPr>
+            <m:e>
+              <m:r>
+                <w:rPr>
+                  <w:rFonts w:ascii="Cambria Math" w:hAnsi="Cambria Math"/>
+                </w:rPr>
+                <m:t>В</m:t>
+              </m:r>
+            </m:e>
+            <m:sub>
+              <m:r>
+                <w:rPr>
+                  <w:rFonts w:ascii="Cambria Math" w:hAnsi="Cambria Math"/>
+                </w:rPr>
+                <m:t>ТКуч</m:t>
+              </m:r>
+            </m:sub>
+          </m:sSub>
+          <m:r>
+            <w:rPr>
+              <w:rFonts w:ascii="Cambria Math" w:hAnsi="Cambria Math"/>
+            </w:rPr>
+            <m:t>+0,25</m:t>
+          </m:r>
+          <m:sSub>
+            <m:sSubPr>
+              <m:ctrlPr>
+                <w:rPr>
+                  <w:rFonts w:ascii="Cambria Math" w:eastAsia="Calibri" w:hAnsi="Cambria Math"/>
+                  <w:i/>
+                  <w:sz w:val="22"/>
+                  <w:szCs w:val="22"/>
+                  <w:lang w:eastAsia="en-US"/>
+                </w:rPr>
+              </m:ctrlPr>
+            </m:sSubPr>
+            <m:e>
+              <m:r>
+                <w:rPr>
+                  <w:rFonts w:ascii="Cambria Math" w:hAnsi="Cambria Math"/>
+                </w:rPr>
+                <m:t>В</m:t>
+              </m:r>
+            </m:e>
+            <m:sub>
+              <m:r>
+                <w:rPr>
+                  <w:rFonts w:ascii="Cambria Math" w:hAnsi="Cambria Math"/>
+                </w:rPr>
+                <m:t>ТКпракт</m:t>
+              </m:r>
+            </m:sub>
+          </m:sSub>
+          <m:r>
+            <w:rPr>
+              <w:rFonts w:ascii="Cambria Math" w:hAnsi="Cambria Math"/>
+            </w:rPr>
+            <m:t>+0,5</m:t>
+          </m:r>
+          <m:sSub>
+            <m:sSubPr>
+              <m:ctrlPr>
+                <w:rPr>
+                  <w:rFonts w:ascii="Cambria Math" w:eastAsia="Calibri" w:hAnsi="Cambria Math"/>
+                  <w:i/>
+                  <w:sz w:val="22"/>
+                  <w:szCs w:val="22"/>
+                  <w:lang w:eastAsia="en-US"/>
+                </w:rPr>
+              </m:ctrlPr>
+            </m:sSubPr>
+            <m:e>
+              <m:r>
+                <w:rPr>
+                  <w:rFonts w:ascii="Cambria Math" w:hAnsi="Cambria Math"/>
+                </w:rPr>
+                <m:t>В</m:t>
+              </m:r>
+            </m:e>
+            <m:sub>
+              <m:r>
+                <w:rPr>
+                  <w:rFonts w:ascii="Cambria Math" w:hAnsi="Cambria Math"/>
+                </w:rPr>
+                <m:t>ТКэкз</m:t>
+              </m:r>
+            </m:sub>
+          </m:sSub>
+        </m:oMath>
+      </m:oMathPara>
+    </w:p>
+    <w:p>
+      <w:pPr>
+        <w:pStyle w:val="a6"/>
+        <w:ind w:left="0"/>
+        <w:jc w:val="both"/>
+      </w:pPr>
+      <w:r>
+        <w:t xml:space="preserve">где </w:t>
+      </w:r>
+      <w:r>
+        <w:rPr>
+          <w:position w:val="-16"/>
+        </w:rPr>
+        <w:object w:dxaOrig="639" w:dyaOrig="420">
+          <v:shape id="_x0000_i1032" type="#_x0000_t75" style="width:32.25pt;height:21pt" o:ole="">
+            <v:imagedata r:id="rId22" o:title=""/>
+          </v:shape>
+          <o:OLEObject Type="Embed" ProgID="Equation.3" ShapeID="_x0000_i1032" DrawAspect="Content" ObjectID="_1543740803" r:id="rId23"/>
+        </w:object>
+      </w:r>
+      <w:r>
+        <w:t>– балл технологической карты БРС за посещение лекций,</w:t>
+      </w:r>
+    </w:p>
+    <w:p>
+      <w:pPr>
+        <w:pStyle w:val="a6"/>
+        <w:ind w:left="0"/>
+        <w:jc w:val="both"/>
+      </w:pPr>
+      <w:r>
+        <w:rPr>
+          <w:position w:val="-16"/>
+        </w:rPr>
+        <w:object w:dxaOrig="940" w:dyaOrig="420">
+          <v:shape id="_x0000_i1033" type="#_x0000_t75" style="width:48.75pt;height:21pt" o:ole="">
+            <v:imagedata r:id="rId24" o:title=""/>
+          </v:shape>
+          <o:OLEObject Type="Embed" ProgID="Equation.3" ShapeID="_x0000_i1033" DrawAspect="Content" ObjectID="_1543740804" r:id="rId25"/>
+        </w:object>
+      </w:r>
+      <w:r>
+        <w:t>– балл технологической карты БРС за посещение практических занятий и выполн</w:t>
+      </w:r>
+      <w:r>
+        <w:t>е</w:t>
+      </w:r>
+      <w:r>
+        <w:t>ние аудиторных заданий,</w:t>
+      </w:r>
+    </w:p>
+    <w:p>
+      <w:pPr>
+        <w:pStyle w:val="a6"/>
+        <w:ind w:left="0"/>
+        <w:jc w:val="both"/>
+      </w:pPr>
+      <w:r>
+        <w:rPr>
+          <w:position w:val="-12"/>
+        </w:rPr>
+        <w:object w:dxaOrig="700" w:dyaOrig="380">
+          <v:shape id="_x0000_i1034" type="#_x0000_t75" style="width:36pt;height:18pt" o:ole="">
+            <v:imagedata r:id="rId26" o:title=""/>
+          </v:shape>
+          <o:OLEObject Type="Embed" ProgID="Equation.3" ShapeID="_x0000_i1034" DrawAspect="Content" ObjectID="_1543740805" r:id="rId27"/>
+        </w:object>
+      </w:r>
+      <w:r>
+        <w:t>– балл технологической карты БРС, полученный студентом при сдаче экзамена.</w:t>
+      </w:r>
+    </w:p>
+    <w:p>
+      <w:pPr>
+        <w:autoSpaceDE w:val="0"/>
+        <w:spacing w:before="480"/>
+        <w:rPr>
+          <w:b/>
+        </w:rPr>
+      </w:pPr>
+      <w:r>
+        <w:br w:type="page"/>
+      </w:r>
+      <w:r>
+        <w:rPr>
+          <w:b/>
+        </w:rPr>
+        <w:lastRenderedPageBreak/>
+        <w:t>8.2. КРИТЕРИИ ОЦЕНИВАНИЯ РЕЗУЛЬТАТОВ  ПРОМЕЖУТОЧНОЙ АТТЕСТАЦИИ ПРИ ИСПОЛЬЗОВАНИИ НЕЗАВИСИМОГО ТЕСТОВОГО КОНТРОЛЯ</w:t>
+      </w:r>
+    </w:p>
+    <w:p>
+      <w:pPr>
+        <w:autoSpaceDE w:val="0"/>
+      </w:pPr>
+    </w:p>
+    <w:p>
+      <w:pPr>
+        <w:pStyle w:val="20"/>
+        <w:spacing w:before="120" w:after="60"/>
+        <w:ind w:firstLine="709"/>
+      </w:pPr>
+      <w:r>
+        <w:t>В связи с отсутствием Дисциплины и ее аналогов, по которым возможно тестирование, на са</w:t>
+      </w:r>
+      <w:r>
+        <w:t>й</w:t>
+      </w:r>
+      <w:r>
+        <w:t xml:space="preserve">тах ФЭПО, </w:t>
+      </w:r>
+      <w:proofErr w:type="gramStart"/>
+      <w:r>
+        <w:t>Интернет-тренажеры</w:t>
+      </w:r>
+      <w:proofErr w:type="gramEnd"/>
+      <w:r>
+        <w:t xml:space="preserve"> и портале СМУДС УрФУ, тестирование в рамках НТК не пр</w:t>
+      </w:r>
+      <w:r>
+        <w:t>о</w:t>
+      </w:r>
+      <w:r>
+        <w:t>водится.</w:t>
       </w:r>
     </w:p>
     <w:p>
@@ -14836,6 +16992,8 @@
         <w:ind w:firstLine="720"/>
         <w:jc w:val="both"/>
       </w:pPr>
+      <w:bookmarkStart w:id="27" w:name="_GoBack"/>
+      <w:bookmarkEnd w:id="27"/>
     </w:p>
     <w:p>
       <w:pPr>
@@ -17307,6 +19465,121 @@
     </w:lvl>
   </w:abstractNum>
   <w:abstractNum w:abstractNumId="3">
+    <w:nsid w:val="0EC72DDC"/>
+    <w:multiLevelType w:val="multilevel"/>
+    <w:tmpl w:val="C57494B4"/>
+    <w:lvl w:ilvl="0">
+      <w:start w:val="8"/>
+      <w:numFmt w:val="decimal"/>
+      <w:lvlText w:val="%1."/>
+      <w:lvlJc w:val="left"/>
+      <w:pPr>
+        <w:ind w:left="540" w:hanging="540"/>
+      </w:pPr>
+      <w:rPr>
+        <w:rFonts w:hint="default"/>
+      </w:rPr>
+    </w:lvl>
+    <w:lvl w:ilvl="1">
+      <w:start w:val="1"/>
+      <w:numFmt w:val="decimal"/>
+      <w:lvlText w:val="%1.%2."/>
+      <w:lvlJc w:val="left"/>
+      <w:pPr>
+        <w:ind w:left="720" w:hanging="540"/>
+      </w:pPr>
+      <w:rPr>
+        <w:rFonts w:hint="default"/>
+      </w:rPr>
+    </w:lvl>
+    <w:lvl w:ilvl="2">
+      <w:start w:val="1"/>
+      <w:numFmt w:val="decimal"/>
+      <w:lvlText w:val="%1.%2.%3."/>
+      <w:lvlJc w:val="left"/>
+      <w:pPr>
+        <w:ind w:left="862" w:hanging="720"/>
+      </w:pPr>
+      <w:rPr>
+        <w:rFonts w:hint="default"/>
+        <w:b/>
+        <w:color w:val="auto"/>
+      </w:rPr>
+    </w:lvl>
+    <w:lvl w:ilvl="3">
+      <w:start w:val="1"/>
+      <w:numFmt w:val="decimal"/>
+      <w:lvlText w:val="%1.%2.%3.%4."/>
+      <w:lvlJc w:val="left"/>
+      <w:pPr>
+        <w:ind w:left="1260" w:hanging="720"/>
+      </w:pPr>
+      <w:rPr>
+        <w:rFonts w:hint="default"/>
+      </w:rPr>
+    </w:lvl>
+    <w:lvl w:ilvl="4">
+      <w:start w:val="1"/>
+      <w:numFmt w:val="decimal"/>
+      <w:lvlText w:val="%1.%2.%3.%4.%5."/>
+      <w:lvlJc w:val="left"/>
+      <w:pPr>
+        <w:ind w:left="1800" w:hanging="1080"/>
+      </w:pPr>
+      <w:rPr>
+        <w:rFonts w:hint="default"/>
+      </w:rPr>
+    </w:lvl>
+    <w:lvl w:ilvl="5">
+      <w:start w:val="1"/>
+      <w:numFmt w:val="decimal"/>
+      <w:lvlText w:val="%1.%2.%3.%4.%5.%6."/>
+      <w:lvlJc w:val="left"/>
+      <w:pPr>
+        <w:ind w:left="1980" w:hanging="1080"/>
+      </w:pPr>
+      <w:rPr>
+        <w:rFonts w:hint="default"/>
+      </w:rPr>
+    </w:lvl>
+    <w:lvl w:ilvl="6">
+      <w:start w:val="1"/>
+      <w:numFmt w:val="decimal"/>
+      <w:lvlText w:val="%1.%2.%3.%4.%5.%6.%7."/>
+      <w:lvlJc w:val="left"/>
+      <w:pPr>
+        <w:ind w:left="2520" w:hanging="1440"/>
+      </w:pPr>
+      <w:rPr>
+        <w:rFonts w:hint="default"/>
+      </w:rPr>
+    </w:lvl>
+    <w:lvl w:ilvl="7">
+      <w:start w:val="1"/>
+      <w:numFmt w:val="decimal"/>
+      <w:lvlText w:val="%1.%2.%3.%4.%5.%6.%7.%8."/>
+      <w:lvlJc w:val="left"/>
+      <w:pPr>
+        <w:ind w:left="2700" w:hanging="1440"/>
+      </w:pPr>
+      <w:rPr>
+        <w:rFonts w:hint="default"/>
+      </w:rPr>
+    </w:lvl>
+    <w:lvl w:ilvl="8">
+      <w:start w:val="1"/>
+      <w:numFmt w:val="decimal"/>
+      <w:lvlText w:val="%1.%2.%3.%4.%5.%6.%7.%8.%9."/>
+      <w:lvlJc w:val="left"/>
+      <w:pPr>
+        <w:ind w:left="3240" w:hanging="1800"/>
+      </w:pPr>
+      <w:rPr>
+        <w:rFonts w:hint="default"/>
+      </w:rPr>
+    </w:lvl>
+  </w:abstractNum>
+  <w:abstractNum w:abstractNumId="4">
     <w:nsid w:val="10C62812"/>
     <w:multiLevelType w:val="multilevel"/>
     <w:tmpl w:val="DBF611C4"/>
@@ -17422,7 +19695,7 @@
       </w:pPr>
     </w:lvl>
   </w:abstractNum>
-  <w:abstractNum w:abstractNumId="4">
+  <w:abstractNum w:abstractNumId="5">
     <w:nsid w:val="182D1B70"/>
     <w:multiLevelType w:val="hybridMultilevel"/>
     <w:tmpl w:val="88500FDC"/>
@@ -17535,7 +19808,7 @@
       </w:rPr>
     </w:lvl>
   </w:abstractNum>
-  <w:abstractNum w:abstractNumId="5">
+  <w:abstractNum w:abstractNumId="6">
     <w:nsid w:val="1C5E6955"/>
     <w:multiLevelType w:val="multilevel"/>
     <w:tmpl w:val="0A70AA18"/>
@@ -17753,7 +20026,7 @@
       </w:rPr>
     </w:lvl>
   </w:abstractNum>
-  <w:abstractNum w:abstractNumId="6">
+  <w:abstractNum w:abstractNumId="7">
     <w:nsid w:val="1F675DC8"/>
     <w:multiLevelType w:val="multilevel"/>
     <w:tmpl w:val="553AF8B0"/>
@@ -18108,7 +20381,122 @@
       </w:rPr>
     </w:lvl>
   </w:abstractNum>
-  <w:abstractNum w:abstractNumId="7">
+  <w:abstractNum w:abstractNumId="8">
+    <w:nsid w:val="228E4730"/>
+    <w:multiLevelType w:val="hybridMultilevel"/>
+    <w:tmpl w:val="5AACE3FE"/>
+    <w:lvl w:ilvl="0" w:tplc="15D28690">
+      <w:start w:val="1"/>
+      <w:numFmt w:val="decimal"/>
+      <w:lvlText w:val="%1)"/>
+      <w:lvlJc w:val="left"/>
+      <w:pPr>
+        <w:ind w:left="1069" w:hanging="360"/>
+      </w:pPr>
+      <w:rPr>
+        <w:rFonts w:cs="Times New Roman"/>
+        <w:b w:val="0"/>
+        <w:color w:val="auto"/>
+      </w:rPr>
+    </w:lvl>
+    <w:lvl w:ilvl="1" w:tplc="04190019">
+      <w:start w:val="1"/>
+      <w:numFmt w:val="lowerLetter"/>
+      <w:lvlText w:val="%2."/>
+      <w:lvlJc w:val="left"/>
+      <w:pPr>
+        <w:ind w:left="1789" w:hanging="360"/>
+      </w:pPr>
+      <w:rPr>
+        <w:rFonts w:cs="Times New Roman"/>
+      </w:rPr>
+    </w:lvl>
+    <w:lvl w:ilvl="2" w:tplc="0419001B">
+      <w:start w:val="1"/>
+      <w:numFmt w:val="lowerRoman"/>
+      <w:lvlText w:val="%3."/>
+      <w:lvlJc w:val="right"/>
+      <w:pPr>
+        <w:ind w:left="2509" w:hanging="180"/>
+      </w:pPr>
+      <w:rPr>
+        <w:rFonts w:cs="Times New Roman"/>
+      </w:rPr>
+    </w:lvl>
+    <w:lvl w:ilvl="3" w:tplc="0419000F">
+      <w:start w:val="1"/>
+      <w:numFmt w:val="decimal"/>
+      <w:lvlText w:val="%4."/>
+      <w:lvlJc w:val="left"/>
+      <w:pPr>
+        <w:ind w:left="3229" w:hanging="360"/>
+      </w:pPr>
+      <w:rPr>
+        <w:rFonts w:cs="Times New Roman"/>
+      </w:rPr>
+    </w:lvl>
+    <w:lvl w:ilvl="4" w:tplc="04190019">
+      <w:start w:val="1"/>
+      <w:numFmt w:val="lowerLetter"/>
+      <w:lvlText w:val="%5."/>
+      <w:lvlJc w:val="left"/>
+      <w:pPr>
+        <w:ind w:left="3949" w:hanging="360"/>
+      </w:pPr>
+      <w:rPr>
+        <w:rFonts w:cs="Times New Roman"/>
+      </w:rPr>
+    </w:lvl>
+    <w:lvl w:ilvl="5" w:tplc="0419001B">
+      <w:start w:val="1"/>
+      <w:numFmt w:val="lowerRoman"/>
+      <w:lvlText w:val="%6."/>
+      <w:lvlJc w:val="right"/>
+      <w:pPr>
+        <w:ind w:left="4669" w:hanging="180"/>
+      </w:pPr>
+      <w:rPr>
+        <w:rFonts w:cs="Times New Roman"/>
+      </w:rPr>
+    </w:lvl>
+    <w:lvl w:ilvl="6" w:tplc="0419000F">
+      <w:start w:val="1"/>
+      <w:numFmt w:val="decimal"/>
+      <w:lvlText w:val="%7."/>
+      <w:lvlJc w:val="left"/>
+      <w:pPr>
+        <w:ind w:left="5389" w:hanging="360"/>
+      </w:pPr>
+      <w:rPr>
+        <w:rFonts w:cs="Times New Roman"/>
+      </w:rPr>
+    </w:lvl>
+    <w:lvl w:ilvl="7" w:tplc="04190019">
+      <w:start w:val="1"/>
+      <w:numFmt w:val="lowerLetter"/>
+      <w:lvlText w:val="%8."/>
+      <w:lvlJc w:val="left"/>
+      <w:pPr>
+        <w:ind w:left="6109" w:hanging="360"/>
+      </w:pPr>
+      <w:rPr>
+        <w:rFonts w:cs="Times New Roman"/>
+      </w:rPr>
+    </w:lvl>
+    <w:lvl w:ilvl="8" w:tplc="0419001B">
+      <w:start w:val="1"/>
+      <w:numFmt w:val="lowerRoman"/>
+      <w:lvlText w:val="%9."/>
+      <w:lvlJc w:val="right"/>
+      <w:pPr>
+        <w:ind w:left="6829" w:hanging="180"/>
+      </w:pPr>
+      <w:rPr>
+        <w:rFonts w:cs="Times New Roman"/>
+      </w:rPr>
+    </w:lvl>
+  </w:abstractNum>
+  <w:abstractNum w:abstractNumId="9">
     <w:nsid w:val="24F627DE"/>
     <w:multiLevelType w:val="multilevel"/>
     <w:tmpl w:val="4ED83BF4"/>
@@ -18248,7 +20636,7 @@
       </w:rPr>
     </w:lvl>
   </w:abstractNum>
-  <w:abstractNum w:abstractNumId="8">
+  <w:abstractNum w:abstractNumId="10">
     <w:nsid w:val="25980344"/>
     <w:multiLevelType w:val="multilevel"/>
     <w:tmpl w:val="32CAF374"/>
@@ -18602,7 +20990,7 @@
       </w:rPr>
     </w:lvl>
   </w:abstractNum>
-  <w:abstractNum w:abstractNumId="9">
+  <w:abstractNum w:abstractNumId="11">
     <w:nsid w:val="262F2563"/>
     <w:multiLevelType w:val="multilevel"/>
     <w:tmpl w:val="346C9B56"/>
@@ -18953,7 +21341,7 @@
       </w:rPr>
     </w:lvl>
   </w:abstractNum>
-  <w:abstractNum w:abstractNumId="10">
+  <w:abstractNum w:abstractNumId="12">
     <w:nsid w:val="27477ADE"/>
     <w:multiLevelType w:val="multilevel"/>
     <w:tmpl w:val="341C9BD8"/>
@@ -19305,7 +21693,7 @@
       </w:rPr>
     </w:lvl>
   </w:abstractNum>
-  <w:abstractNum w:abstractNumId="11">
+  <w:abstractNum w:abstractNumId="13">
     <w:nsid w:val="283B17E8"/>
     <w:multiLevelType w:val="multilevel"/>
     <w:tmpl w:val="4ED83BF4"/>
@@ -19445,7 +21833,7 @@
       </w:rPr>
     </w:lvl>
   </w:abstractNum>
-  <w:abstractNum w:abstractNumId="12">
+  <w:abstractNum w:abstractNumId="14">
     <w:nsid w:val="2E1D57DD"/>
     <w:multiLevelType w:val="multilevel"/>
     <w:tmpl w:val="ADBC880E"/>
@@ -19796,7 +22184,7 @@
       </w:rPr>
     </w:lvl>
   </w:abstractNum>
-  <w:abstractNum w:abstractNumId="13">
+  <w:abstractNum w:abstractNumId="15">
     <w:nsid w:val="31070A11"/>
     <w:multiLevelType w:val="multilevel"/>
     <w:tmpl w:val="0BC041DA"/>
@@ -19930,7 +22318,7 @@
       </w:rPr>
     </w:lvl>
   </w:abstractNum>
-  <w:abstractNum w:abstractNumId="14">
+  <w:abstractNum w:abstractNumId="16">
     <w:nsid w:val="38E61CCA"/>
     <w:multiLevelType w:val="multilevel"/>
     <w:tmpl w:val="4468D4C6"/>
@@ -20064,7 +22452,7 @@
       </w:rPr>
     </w:lvl>
   </w:abstractNum>
-  <w:abstractNum w:abstractNumId="15">
+  <w:abstractNum w:abstractNumId="17">
     <w:nsid w:val="400B1F92"/>
     <w:multiLevelType w:val="multilevel"/>
     <w:tmpl w:val="5CA6D124"/>
@@ -20180,7 +22568,7 @@
       </w:pPr>
     </w:lvl>
   </w:abstractNum>
-  <w:abstractNum w:abstractNumId="16">
+  <w:abstractNum w:abstractNumId="18">
     <w:nsid w:val="488855E4"/>
     <w:multiLevelType w:val="multilevel"/>
     <w:tmpl w:val="7ECCD8F4"/>
@@ -20533,7 +22921,7 @@
       </w:rPr>
     </w:lvl>
   </w:abstractNum>
-  <w:abstractNum w:abstractNumId="17">
+  <w:abstractNum w:abstractNumId="19">
     <w:nsid w:val="4AF01B22"/>
     <w:multiLevelType w:val="multilevel"/>
     <w:tmpl w:val="EFC640DA"/>
@@ -20667,7 +23055,7 @@
       </w:rPr>
     </w:lvl>
   </w:abstractNum>
-  <w:abstractNum w:abstractNumId="18">
+  <w:abstractNum w:abstractNumId="20">
     <w:nsid w:val="51270026"/>
     <w:multiLevelType w:val="multilevel"/>
     <w:tmpl w:val="C4E65DFE"/>
@@ -20801,7 +23189,7 @@
       </w:rPr>
     </w:lvl>
   </w:abstractNum>
-  <w:abstractNum w:abstractNumId="19">
+  <w:abstractNum w:abstractNumId="21">
     <w:nsid w:val="52A8497C"/>
     <w:multiLevelType w:val="multilevel"/>
     <w:tmpl w:val="189A307C"/>
@@ -21153,7 +23541,7 @@
       </w:rPr>
     </w:lvl>
   </w:abstractNum>
-  <w:abstractNum w:abstractNumId="20">
+  <w:abstractNum w:abstractNumId="22">
     <w:nsid w:val="73B82BFD"/>
     <w:multiLevelType w:val="multilevel"/>
     <w:tmpl w:val="3C7CC120"/>
@@ -21505,7 +23893,7 @@
       </w:rPr>
     </w:lvl>
   </w:abstractNum>
-  <w:abstractNum w:abstractNumId="21">
+  <w:abstractNum w:abstractNumId="23">
     <w:nsid w:val="76380AC7"/>
     <w:multiLevelType w:val="multilevel"/>
     <w:tmpl w:val="362A3FC2"/>
@@ -21639,7 +24027,7 @@
       </w:rPr>
     </w:lvl>
   </w:abstractNum>
-  <w:abstractNum w:abstractNumId="22">
+  <w:abstractNum w:abstractNumId="24">
     <w:nsid w:val="795B5844"/>
     <w:multiLevelType w:val="multilevel"/>
     <w:tmpl w:val="DBF611C4"/>
@@ -21759,85 +24147,118 @@
     <w:abstractNumId w:val="0"/>
   </w:num>
   <w:num w:numId="2">
-    <w:abstractNumId w:val="5"/>
+    <w:abstractNumId w:val="6"/>
   </w:num>
   <w:num w:numId="3">
-    <w:abstractNumId w:val="5"/>
+    <w:abstractNumId w:val="6"/>
   </w:num>
   <w:num w:numId="4">
-    <w:abstractNumId w:val="5"/>
+    <w:abstractNumId w:val="6"/>
   </w:num>
   <w:num w:numId="5">
-    <w:abstractNumId w:val="5"/>
+    <w:abstractNumId w:val="6"/>
   </w:num>
   <w:num w:numId="6">
-    <w:abstractNumId w:val="5"/>
+    <w:abstractNumId w:val="6"/>
   </w:num>
   <w:num w:numId="7">
-    <w:abstractNumId w:val="5"/>
+    <w:abstractNumId w:val="6"/>
   </w:num>
   <w:num w:numId="8">
-    <w:abstractNumId w:val="10"/>
+    <w:abstractNumId w:val="12"/>
   </w:num>
   <w:num w:numId="9">
-    <w:abstractNumId w:val="20"/>
+    <w:abstractNumId w:val="22"/>
   </w:num>
   <w:num w:numId="10">
-    <w:abstractNumId w:val="12"/>
+    <w:abstractNumId w:val="14"/>
   </w:num>
   <w:num w:numId="11">
-    <w:abstractNumId w:val="9"/>
+    <w:abstractNumId w:val="11"/>
   </w:num>
   <w:num w:numId="12">
-    <w:abstractNumId w:val="19"/>
+    <w:abstractNumId w:val="21"/>
   </w:num>
   <w:num w:numId="13">
-    <w:abstractNumId w:val="16"/>
+    <w:abstractNumId w:val="18"/>
   </w:num>
   <w:num w:numId="14">
     <w:abstractNumId w:val="2"/>
   </w:num>
   <w:num w:numId="15">
-    <w:abstractNumId w:val="6"/>
+    <w:abstractNumId w:val="7"/>
   </w:num>
   <w:num w:numId="16">
     <w:abstractNumId w:val="1"/>
   </w:num>
   <w:num w:numId="17">
-    <w:abstractNumId w:val="8"/>
+    <w:abstractNumId w:val="10"/>
   </w:num>
   <w:num w:numId="18">
+    <w:abstractNumId w:val="19"/>
+  </w:num>
+  <w:num w:numId="19">
     <w:abstractNumId w:val="17"/>
   </w:num>
-  <w:num w:numId="19">
+  <w:num w:numId="20">
+    <w:abstractNumId w:val="4"/>
+  </w:num>
+  <w:num w:numId="21">
+    <w:abstractNumId w:val="24"/>
+  </w:num>
+  <w:num w:numId="22">
+    <w:abstractNumId w:val="16"/>
+  </w:num>
+  <w:num w:numId="23">
+    <w:abstractNumId w:val="20"/>
+  </w:num>
+  <w:num w:numId="24">
     <w:abstractNumId w:val="15"/>
   </w:num>
-  <w:num w:numId="20">
-    <w:abstractNumId w:val="3"/>
+  <w:num w:numId="25">
+    <w:abstractNumId w:val="23"/>
   </w:num>
-  <w:num w:numId="21">
-    <w:abstractNumId w:val="22"/>
+  <w:num w:numId="26">
+    <w:abstractNumId w:val="9"/>
   </w:num>
-  <w:num w:numId="22">
-    <w:abstractNumId w:val="14"/>
-  </w:num>
-  <w:num w:numId="23">
-    <w:abstractNumId w:val="18"/>
-  </w:num>
-  <w:num w:numId="24">
+  <w:num w:numId="27">
     <w:abstractNumId w:val="13"/>
   </w:num>
-  <w:num w:numId="25">
-    <w:abstractNumId w:val="21"/>
+  <w:num w:numId="28">
+    <w:abstractNumId w:val="5"/>
   </w:num>
-  <w:num w:numId="26">
-    <w:abstractNumId w:val="7"/>
+  <w:num w:numId="29">
+    <w:abstractNumId w:val="8"/>
+    <w:lvlOverride w:ilvl="0">
+      <w:startOverride w:val="1"/>
+    </w:lvlOverride>
+    <w:lvlOverride w:ilvl="1">
+      <w:startOverride w:val="1"/>
+    </w:lvlOverride>
+    <w:lvlOverride w:ilvl="2">
+      <w:startOverride w:val="1"/>
+    </w:lvlOverride>
+    <w:lvlOverride w:ilvl="3">
+      <w:startOverride w:val="1"/>
+    </w:lvlOverride>
+    <w:lvlOverride w:ilvl="4">
+      <w:startOverride w:val="1"/>
+    </w:lvlOverride>
+    <w:lvlOverride w:ilvl="5">
+      <w:startOverride w:val="1"/>
+    </w:lvlOverride>
+    <w:lvlOverride w:ilvl="6">
+      <w:startOverride w:val="1"/>
+    </w:lvlOverride>
+    <w:lvlOverride w:ilvl="7">
+      <w:startOverride w:val="1"/>
+    </w:lvlOverride>
+    <w:lvlOverride w:ilvl="8">
+      <w:startOverride w:val="1"/>
+    </w:lvlOverride>
   </w:num>
-  <w:num w:numId="27">
-    <w:abstractNumId w:val="11"/>
-  </w:num>
-  <w:num w:numId="28">
-    <w:abstractNumId w:val="4"/>
+  <w:num w:numId="30">
+    <w:abstractNumId w:val="3"/>
   </w:num>
 </w:numbering>
 </file>
@@ -21864,9 +24285,11 @@
     <w:lsdException w:name="heading 7" w:semiHidden="1" w:unhideWhenUsed="1" w:qFormat="1"/>
     <w:lsdException w:name="heading 8" w:semiHidden="1" w:unhideWhenUsed="1" w:qFormat="1"/>
     <w:lsdException w:name="heading 9" w:semiHidden="1" w:unhideWhenUsed="1" w:qFormat="1"/>
+    <w:lsdException w:name="footnote text" w:uiPriority="99"/>
     <w:lsdException w:name="caption" w:semiHidden="1" w:uiPriority="99" w:unhideWhenUsed="1" w:qFormat="1"/>
     <w:lsdException w:name="Title" w:qFormat="1"/>
     <w:lsdException w:name="Subtitle" w:qFormat="1"/>
+    <w:lsdException w:name="Hyperlink" w:uiPriority="99"/>
     <w:lsdException w:name="Strong" w:qFormat="1"/>
     <w:lsdException w:name="Emphasis" w:qFormat="1"/>
     <w:lsdException w:name="Placeholder Text" w:semiHidden="1" w:uiPriority="99"/>
@@ -22131,6 +24554,74 @@
       <w:lang w:eastAsia="ru-RU"/>
     </w:rPr>
   </w:style>
+  <w:style w:type="character" w:styleId="a8">
+    <w:name w:val="Hyperlink"/>
+    <w:uiPriority w:val="99"/>
+    <w:rsid w:val="001B3D05"/>
+    <w:rPr>
+      <w:color w:val="0563C1"/>
+      <w:u w:val="single"/>
+    </w:rPr>
+  </w:style>
+  <w:style w:type="paragraph" w:styleId="a9">
+    <w:name w:val="footnote text"/>
+    <w:basedOn w:val="a1"/>
+    <w:link w:val="aa"/>
+    <w:uiPriority w:val="99"/>
+    <w:rsid w:val="001B3D05"/>
+    <w:pPr>
+      <w:widowControl w:val="0"/>
+      <w:autoSpaceDE w:val="0"/>
+    </w:pPr>
+    <w:rPr>
+      <w:color w:val="000000"/>
+      <w:sz w:val="20"/>
+      <w:szCs w:val="20"/>
+      <w:lang w:val="x-none"/>
+    </w:rPr>
+  </w:style>
+  <w:style w:type="character" w:customStyle="1" w:styleId="aa">
+    <w:name w:val="Текст сноски Знак"/>
+    <w:basedOn w:val="a2"/>
+    <w:link w:val="a9"/>
+    <w:uiPriority w:val="99"/>
+    <w:rsid w:val="001B3D05"/>
+    <w:rPr>
+      <w:color w:val="000000"/>
+      <w:lang w:val="x-none" w:eastAsia="ar-SA"/>
+    </w:rPr>
+  </w:style>
+  <w:style w:type="paragraph" w:customStyle="1" w:styleId="20">
+    <w:name w:val="2"/>
+    <w:basedOn w:val="a1"/>
+    <w:rsid w:val="001B3D05"/>
+    <w:pPr>
+      <w:spacing w:before="280" w:after="280"/>
+    </w:pPr>
+  </w:style>
+  <w:style w:type="paragraph" w:styleId="ab">
+    <w:name w:val="Balloon Text"/>
+    <w:basedOn w:val="a1"/>
+    <w:link w:val="ac"/>
+    <w:rsid w:val="001B3D05"/>
+    <w:rPr>
+      <w:rFonts w:ascii="Tahoma" w:hAnsi="Tahoma" w:cs="Tahoma"/>
+      <w:sz w:val="16"/>
+      <w:szCs w:val="16"/>
+    </w:rPr>
+  </w:style>
+  <w:style w:type="character" w:customStyle="1" w:styleId="ac">
+    <w:name w:val="Текст выноски Знак"/>
+    <w:basedOn w:val="a2"/>
+    <w:link w:val="ab"/>
+    <w:rsid w:val="001B3D05"/>
+    <w:rPr>
+      <w:rFonts w:ascii="Tahoma" w:hAnsi="Tahoma" w:cs="Tahoma"/>
+      <w:sz w:val="16"/>
+      <w:szCs w:val="16"/>
+      <w:lang w:eastAsia="ar-SA"/>
+    </w:rPr>
+  </w:style>
 </w:styles>
 </file>
 
@@ -22156,9 +24647,11 @@
     <w:lsdException w:name="heading 7" w:semiHidden="1" w:unhideWhenUsed="1" w:qFormat="1"/>
     <w:lsdException w:name="heading 8" w:semiHidden="1" w:unhideWhenUsed="1" w:qFormat="1"/>
     <w:lsdException w:name="heading 9" w:semiHidden="1" w:unhideWhenUsed="1" w:qFormat="1"/>
+    <w:lsdException w:name="footnote text" w:uiPriority="99"/>
     <w:lsdException w:name="caption" w:semiHidden="1" w:uiPriority="99" w:unhideWhenUsed="1" w:qFormat="1"/>
     <w:lsdException w:name="Title" w:qFormat="1"/>
     <w:lsdException w:name="Subtitle" w:qFormat="1"/>
+    <w:lsdException w:name="Hyperlink" w:uiPriority="99"/>
     <w:lsdException w:name="Strong" w:qFormat="1"/>
     <w:lsdException w:name="Emphasis" w:qFormat="1"/>
     <w:lsdException w:name="Placeholder Text" w:semiHidden="1" w:uiPriority="99"/>
@@ -22421,6 +24914,74 @@
       <w:sz w:val="20"/>
       <w:szCs w:val="20"/>
       <w:lang w:eastAsia="ru-RU"/>
+    </w:rPr>
+  </w:style>
+  <w:style w:type="character" w:styleId="a8">
+    <w:name w:val="Hyperlink"/>
+    <w:uiPriority w:val="99"/>
+    <w:rsid w:val="001B3D05"/>
+    <w:rPr>
+      <w:color w:val="0563C1"/>
+      <w:u w:val="single"/>
+    </w:rPr>
+  </w:style>
+  <w:style w:type="paragraph" w:styleId="a9">
+    <w:name w:val="footnote text"/>
+    <w:basedOn w:val="a1"/>
+    <w:link w:val="aa"/>
+    <w:uiPriority w:val="99"/>
+    <w:rsid w:val="001B3D05"/>
+    <w:pPr>
+      <w:widowControl w:val="0"/>
+      <w:autoSpaceDE w:val="0"/>
+    </w:pPr>
+    <w:rPr>
+      <w:color w:val="000000"/>
+      <w:sz w:val="20"/>
+      <w:szCs w:val="20"/>
+      <w:lang w:val="x-none"/>
+    </w:rPr>
+  </w:style>
+  <w:style w:type="character" w:customStyle="1" w:styleId="aa">
+    <w:name w:val="Текст сноски Знак"/>
+    <w:basedOn w:val="a2"/>
+    <w:link w:val="a9"/>
+    <w:uiPriority w:val="99"/>
+    <w:rsid w:val="001B3D05"/>
+    <w:rPr>
+      <w:color w:val="000000"/>
+      <w:lang w:val="x-none" w:eastAsia="ar-SA"/>
+    </w:rPr>
+  </w:style>
+  <w:style w:type="paragraph" w:customStyle="1" w:styleId="20">
+    <w:name w:val="2"/>
+    <w:basedOn w:val="a1"/>
+    <w:rsid w:val="001B3D05"/>
+    <w:pPr>
+      <w:spacing w:before="280" w:after="280"/>
+    </w:pPr>
+  </w:style>
+  <w:style w:type="paragraph" w:styleId="ab">
+    <w:name w:val="Balloon Text"/>
+    <w:basedOn w:val="a1"/>
+    <w:link w:val="ac"/>
+    <w:rsid w:val="001B3D05"/>
+    <w:rPr>
+      <w:rFonts w:ascii="Tahoma" w:hAnsi="Tahoma" w:cs="Tahoma"/>
+      <w:sz w:val="16"/>
+      <w:szCs w:val="16"/>
+    </w:rPr>
+  </w:style>
+  <w:style w:type="character" w:customStyle="1" w:styleId="ac">
+    <w:name w:val="Текст выноски Знак"/>
+    <w:basedOn w:val="a2"/>
+    <w:link w:val="ab"/>
+    <w:rsid w:val="001B3D05"/>
+    <w:rPr>
+      <w:rFonts w:ascii="Tahoma" w:hAnsi="Tahoma" w:cs="Tahoma"/>
+      <w:sz w:val="16"/>
+      <w:szCs w:val="16"/>
+      <w:lang w:eastAsia="ar-SA"/>
     </w:rPr>
   </w:style>
 </w:styles>

</xml_diff>

<commit_message>
Copy-paste start Appendix 1
</commit_message>
<xml_diff>
--- a/09.04.01/Дисциплины/ММИ_ИТиАП_М9_Д_Облачные вычисления-Уколов.docx
+++ b/09.04.01/Дисциплины/ММИ_ИТиАП_М9_Д_Облачные вычисления-Уколов.docx
@@ -14648,10 +14648,94 @@
     </w:p>
     <w:p>
       <w:pPr>
+        <w:numPr>
+          <w:ilvl w:val="0"/>
+          <w:numId w:val="31"/>
+        </w:numPr>
+        <w:spacing w:after="60"/>
+        <w:jc w:val="both"/>
+        <w:rPr>
+          <w:b/>
+          <w:bCs/>
+          <w:caps/>
+        </w:rPr>
+      </w:pPr>
+      <w:r>
+        <w:rPr>
+          <w:b/>
+          <w:bCs/>
+          <w:caps/>
+        </w:rPr>
+        <w:t xml:space="preserve">ПРОЦЕДУРЫ КОНТРОЛЯ И ОЦЕНИВАНИЯ РЕЗУЛЬТАТОВ ОБУЧЕНИЯ </w:t>
+      </w:r>
+    </w:p>
+    <w:p>
+      <w:pPr>
+        <w:numPr>
+          <w:ilvl w:val="1"/>
+          <w:numId w:val="31"/>
+        </w:numPr>
+        <w:spacing w:after="60"/>
+        <w:jc w:val="both"/>
+        <w:rPr>
+          <w:b/>
+          <w:bCs/>
+          <w:caps/>
+        </w:rPr>
+      </w:pPr>
+      <w:r>
+        <w:rPr>
+          <w:b/>
+          <w:bCs/>
+        </w:rPr>
+        <w:t xml:space="preserve">Весовой коэффициент значимости дисциплины – 100*3 / 240 = </w:t>
+      </w:r>
+      <w:r>
+        <w:rPr>
+          <w:bCs/>
+        </w:rPr>
+        <w:t>1,25.</w:t>
+      </w:r>
+    </w:p>
+    <w:p>
+      <w:pPr>
+        <w:numPr>
+          <w:ilvl w:val="1"/>
+          <w:numId w:val="31"/>
+        </w:numPr>
+        <w:spacing w:after="60"/>
+        <w:jc w:val="both"/>
+        <w:rPr>
+          <w:b/>
+          <w:bCs/>
+          <w:caps/>
+        </w:rPr>
+      </w:pPr>
+      <w:r>
+        <w:rPr>
+          <w:b/>
+          <w:bCs/>
+        </w:rPr>
+        <w:t xml:space="preserve">Процедуры текущей и промежуточной аттестации по </w:t>
+      </w:r>
+      <w:proofErr w:type="spellStart"/>
+      <w:r>
+        <w:rPr>
+          <w:b/>
+          <w:bCs/>
+        </w:rPr>
+        <w:t>дисиплине</w:t>
+      </w:r>
+      <w:proofErr w:type="spellEnd"/>
+    </w:p>
+    <w:p>
+      <w:pPr>
         <w:spacing w:line="360" w:lineRule="auto"/>
         <w:ind w:firstLine="720"/>
         <w:jc w:val="both"/>
       </w:pPr>
+      <w:bookmarkStart w:id="25" w:name="_GoBack"/>
+      <w:bookmarkEnd w:id="25"/>
     </w:p>
     <w:p>
       <w:pPr>
@@ -14707,14 +14791,14 @@
       <w:r>
         <w:instrText xml:space="preserve"> TC "</w:instrText>
       </w:r>
-      <w:bookmarkStart w:id="25" w:name="_Toc463805996"/>
+      <w:bookmarkStart w:id="26" w:name="_Toc463805996"/>
       <w:r>
         <w:rPr>
           <w:b/>
         </w:rPr>
         <w:instrText>ПРИЛОЖЕНИЕ 2</w:instrText>
       </w:r>
-      <w:bookmarkEnd w:id="25"/>
+      <w:bookmarkEnd w:id="26"/>
       <w:r>
         <w:instrText xml:space="preserve">" \f C \l "1" </w:instrText>
       </w:r>
@@ -14796,14 +14880,14 @@
       <w:r>
         <w:instrText xml:space="preserve"> TC "</w:instrText>
       </w:r>
-      <w:bookmarkStart w:id="26" w:name="_Toc463805997"/>
+      <w:bookmarkStart w:id="27" w:name="_Toc463805997"/>
       <w:r>
         <w:rPr>
           <w:b/>
         </w:rPr>
         <w:instrText>ПРИЛОЖЕНИЕ 3</w:instrText>
       </w:r>
-      <w:bookmarkEnd w:id="26"/>
+      <w:bookmarkEnd w:id="27"/>
       <w:r>
         <w:instrText xml:space="preserve">" \f C \l "1" </w:instrText>
       </w:r>
@@ -15090,7 +15174,7 @@
                 <v:shape id="_x0000_i1025" type="#_x0000_t75" style="width:27.75pt;height:22.5pt" o:ole="">
                   <v:imagedata r:id="rId6" o:title=""/>
                 </v:shape>
-                <o:OLEObject Type="Embed" ProgID="Equation.3" ShapeID="_x0000_i1025" DrawAspect="Content" ObjectID="_1543740796" r:id="rId7"/>
+                <o:OLEObject Type="Embed" ProgID="Equation.3" ShapeID="_x0000_i1025" DrawAspect="Content" ObjectID="_1543740935" r:id="rId7"/>
               </w:object>
             </w:r>
             <w:r>
@@ -15451,7 +15535,7 @@
           <v:shape id="_x0000_i1026" type="#_x0000_t75" style="width:27pt;height:20.25pt" o:ole="">
             <v:imagedata r:id="rId9" o:title=""/>
           </v:shape>
-          <o:OLEObject Type="Embed" ProgID="Equation.3" ShapeID="_x0000_i1026" DrawAspect="Content" ObjectID="_1543740797" r:id="rId10"/>
+          <o:OLEObject Type="Embed" ProgID="Equation.3" ShapeID="_x0000_i1026" DrawAspect="Content" ObjectID="_1543740936" r:id="rId10"/>
         </w:object>
       </w:r>
       <w:r>
@@ -16098,7 +16182,7 @@
                 <v:shape id="_x0000_i1027" type="#_x0000_t75" style="width:18.75pt;height:20.25pt" o:ole="">
                   <v:imagedata r:id="rId11" o:title=""/>
                 </v:shape>
-                <o:OLEObject Type="Embed" ProgID="Equation.3" ShapeID="_x0000_i1027" DrawAspect="Content" ObjectID="_1543740798" r:id="rId12"/>
+                <o:OLEObject Type="Embed" ProgID="Equation.3" ShapeID="_x0000_i1027" DrawAspect="Content" ObjectID="_1543740937" r:id="rId12"/>
               </w:object>
             </w:r>
           </w:p>
@@ -16606,7 +16690,7 @@
           <v:shape id="_x0000_i1028" type="#_x0000_t75" style="width:90.75pt;height:20.25pt" o:ole="">
             <v:imagedata r:id="rId14" o:title=""/>
           </v:shape>
-          <o:OLEObject Type="Embed" ProgID="Equation.3" ShapeID="_x0000_i1028" DrawAspect="Content" ObjectID="_1543740799" r:id="rId15"/>
+          <o:OLEObject Type="Embed" ProgID="Equation.3" ShapeID="_x0000_i1028" DrawAspect="Content" ObjectID="_1543740938" r:id="rId15"/>
         </w:object>
       </w:r>
       <w:r>
@@ -16628,7 +16712,7 @@
           <v:shape id="_x0000_i1029" type="#_x0000_t75" style="width:32.25pt;height:20.25pt" o:ole="">
             <v:imagedata r:id="rId16" o:title=""/>
           </v:shape>
-          <o:OLEObject Type="Embed" ProgID="Equation.3" ShapeID="_x0000_i1029" DrawAspect="Content" ObjectID="_1543740800" r:id="rId17"/>
+          <o:OLEObject Type="Embed" ProgID="Equation.3" ShapeID="_x0000_i1029" DrawAspect="Content" ObjectID="_1543740939" r:id="rId17"/>
         </w:object>
       </w:r>
       <w:r>
@@ -16655,7 +16739,7 @@
           <v:shape id="_x0000_i1030" type="#_x0000_t75" style="width:24.75pt;height:18.75pt" o:ole="">
             <v:imagedata r:id="rId18" o:title=""/>
           </v:shape>
-          <o:OLEObject Type="Embed" ProgID="Equation.3" ShapeID="_x0000_i1030" DrawAspect="Content" ObjectID="_1543740801" r:id="rId19"/>
+          <o:OLEObject Type="Embed" ProgID="Equation.3" ShapeID="_x0000_i1030" DrawAspect="Content" ObjectID="_1543740940" r:id="rId19"/>
         </w:object>
       </w:r>
       <w:r>
@@ -16700,7 +16784,7 @@
           <v:shape id="_x0000_i1031" type="#_x0000_t75" style="width:27.75pt;height:20.25pt" o:ole="">
             <v:imagedata r:id="rId20" o:title=""/>
           </v:shape>
-          <o:OLEObject Type="Embed" ProgID="Equation.3" ShapeID="_x0000_i1031" DrawAspect="Content" ObjectID="_1543740802" r:id="rId21"/>
+          <o:OLEObject Type="Embed" ProgID="Equation.3" ShapeID="_x0000_i1031" DrawAspect="Content" ObjectID="_1543740941" r:id="rId21"/>
         </w:object>
       </w:r>
       <w:r>
@@ -16877,7 +16961,7 @@
           <v:shape id="_x0000_i1032" type="#_x0000_t75" style="width:32.25pt;height:21pt" o:ole="">
             <v:imagedata r:id="rId22" o:title=""/>
           </v:shape>
-          <o:OLEObject Type="Embed" ProgID="Equation.3" ShapeID="_x0000_i1032" DrawAspect="Content" ObjectID="_1543740803" r:id="rId23"/>
+          <o:OLEObject Type="Embed" ProgID="Equation.3" ShapeID="_x0000_i1032" DrawAspect="Content" ObjectID="_1543740942" r:id="rId23"/>
         </w:object>
       </w:r>
       <w:r>
@@ -16898,7 +16982,7 @@
           <v:shape id="_x0000_i1033" type="#_x0000_t75" style="width:48.75pt;height:21pt" o:ole="">
             <v:imagedata r:id="rId24" o:title=""/>
           </v:shape>
-          <o:OLEObject Type="Embed" ProgID="Equation.3" ShapeID="_x0000_i1033" DrawAspect="Content" ObjectID="_1543740804" r:id="rId25"/>
+          <o:OLEObject Type="Embed" ProgID="Equation.3" ShapeID="_x0000_i1033" DrawAspect="Content" ObjectID="_1543740943" r:id="rId25"/>
         </w:object>
       </w:r>
       <w:r>
@@ -16925,7 +17009,7 @@
           <v:shape id="_x0000_i1034" type="#_x0000_t75" style="width:36pt;height:18pt" o:ole="">
             <v:imagedata r:id="rId26" o:title=""/>
           </v:shape>
-          <o:OLEObject Type="Embed" ProgID="Equation.3" ShapeID="_x0000_i1034" DrawAspect="Content" ObjectID="_1543740805" r:id="rId27"/>
+          <o:OLEObject Type="Embed" ProgID="Equation.3" ShapeID="_x0000_i1034" DrawAspect="Content" ObjectID="_1543740944" r:id="rId27"/>
         </w:object>
       </w:r>
       <w:r>
@@ -16992,8 +17076,6 @@
         <w:ind w:firstLine="720"/>
         <w:jc w:val="both"/>
       </w:pPr>
-      <w:bookmarkStart w:id="27" w:name="_GoBack"/>
-      <w:bookmarkEnd w:id="27"/>
     </w:p>
     <w:p>
       <w:pPr>
@@ -19696,6 +19778,127 @@
     </w:lvl>
   </w:abstractNum>
   <w:abstractNum w:abstractNumId="5">
+    <w:nsid w:val="14A124B2"/>
+    <w:multiLevelType w:val="multilevel"/>
+    <w:tmpl w:val="F6FA7464"/>
+    <w:lvl w:ilvl="0">
+      <w:start w:val="6"/>
+      <w:numFmt w:val="decimal"/>
+      <w:lvlText w:val="%1."/>
+      <w:lvlJc w:val="left"/>
+      <w:pPr>
+        <w:ind w:left="720" w:hanging="360"/>
+      </w:pPr>
+      <w:rPr>
+        <w:rFonts w:hint="default"/>
+      </w:rPr>
+    </w:lvl>
+    <w:lvl w:ilvl="1">
+      <w:start w:val="1"/>
+      <w:numFmt w:val="decimal"/>
+      <w:isLgl/>
+      <w:lvlText w:val="%1.%2"/>
+      <w:lvlJc w:val="left"/>
+      <w:pPr>
+        <w:ind w:left="1080" w:hanging="360"/>
+      </w:pPr>
+      <w:rPr>
+        <w:rFonts w:hint="default"/>
+      </w:rPr>
+    </w:lvl>
+    <w:lvl w:ilvl="2">
+      <w:start w:val="1"/>
+      <w:numFmt w:val="decimal"/>
+      <w:isLgl/>
+      <w:lvlText w:val="%1.%2.%3"/>
+      <w:lvlJc w:val="left"/>
+      <w:pPr>
+        <w:ind w:left="1800" w:hanging="720"/>
+      </w:pPr>
+      <w:rPr>
+        <w:rFonts w:hint="default"/>
+      </w:rPr>
+    </w:lvl>
+    <w:lvl w:ilvl="3">
+      <w:start w:val="1"/>
+      <w:numFmt w:val="decimal"/>
+      <w:isLgl/>
+      <w:lvlText w:val="%1.%2.%3.%4"/>
+      <w:lvlJc w:val="left"/>
+      <w:pPr>
+        <w:ind w:left="2160" w:hanging="720"/>
+      </w:pPr>
+      <w:rPr>
+        <w:rFonts w:hint="default"/>
+      </w:rPr>
+    </w:lvl>
+    <w:lvl w:ilvl="4">
+      <w:start w:val="1"/>
+      <w:numFmt w:val="decimal"/>
+      <w:isLgl/>
+      <w:lvlText w:val="%1.%2.%3.%4.%5"/>
+      <w:lvlJc w:val="left"/>
+      <w:pPr>
+        <w:ind w:left="2880" w:hanging="1080"/>
+      </w:pPr>
+      <w:rPr>
+        <w:rFonts w:hint="default"/>
+      </w:rPr>
+    </w:lvl>
+    <w:lvl w:ilvl="5">
+      <w:start w:val="1"/>
+      <w:numFmt w:val="decimal"/>
+      <w:isLgl/>
+      <w:lvlText w:val="%1.%2.%3.%4.%5.%6"/>
+      <w:lvlJc w:val="left"/>
+      <w:pPr>
+        <w:ind w:left="3240" w:hanging="1080"/>
+      </w:pPr>
+      <w:rPr>
+        <w:rFonts w:hint="default"/>
+      </w:rPr>
+    </w:lvl>
+    <w:lvl w:ilvl="6">
+      <w:start w:val="1"/>
+      <w:numFmt w:val="decimal"/>
+      <w:isLgl/>
+      <w:lvlText w:val="%1.%2.%3.%4.%5.%6.%7"/>
+      <w:lvlJc w:val="left"/>
+      <w:pPr>
+        <w:ind w:left="3960" w:hanging="1440"/>
+      </w:pPr>
+      <w:rPr>
+        <w:rFonts w:hint="default"/>
+      </w:rPr>
+    </w:lvl>
+    <w:lvl w:ilvl="7">
+      <w:start w:val="1"/>
+      <w:numFmt w:val="decimal"/>
+      <w:isLgl/>
+      <w:lvlText w:val="%1.%2.%3.%4.%5.%6.%7.%8"/>
+      <w:lvlJc w:val="left"/>
+      <w:pPr>
+        <w:ind w:left="4320" w:hanging="1440"/>
+      </w:pPr>
+      <w:rPr>
+        <w:rFonts w:hint="default"/>
+      </w:rPr>
+    </w:lvl>
+    <w:lvl w:ilvl="8">
+      <w:start w:val="1"/>
+      <w:numFmt w:val="decimal"/>
+      <w:isLgl/>
+      <w:lvlText w:val="%1.%2.%3.%4.%5.%6.%7.%8.%9"/>
+      <w:lvlJc w:val="left"/>
+      <w:pPr>
+        <w:ind w:left="5040" w:hanging="1800"/>
+      </w:pPr>
+      <w:rPr>
+        <w:rFonts w:hint="default"/>
+      </w:rPr>
+    </w:lvl>
+  </w:abstractNum>
+  <w:abstractNum w:abstractNumId="6">
     <w:nsid w:val="182D1B70"/>
     <w:multiLevelType w:val="hybridMultilevel"/>
     <w:tmpl w:val="88500FDC"/>
@@ -19808,7 +20011,7 @@
       </w:rPr>
     </w:lvl>
   </w:abstractNum>
-  <w:abstractNum w:abstractNumId="6">
+  <w:abstractNum w:abstractNumId="7">
     <w:nsid w:val="1C5E6955"/>
     <w:multiLevelType w:val="multilevel"/>
     <w:tmpl w:val="0A70AA18"/>
@@ -20026,7 +20229,7 @@
       </w:rPr>
     </w:lvl>
   </w:abstractNum>
-  <w:abstractNum w:abstractNumId="7">
+  <w:abstractNum w:abstractNumId="8">
     <w:nsid w:val="1F675DC8"/>
     <w:multiLevelType w:val="multilevel"/>
     <w:tmpl w:val="553AF8B0"/>
@@ -20381,7 +20584,7 @@
       </w:rPr>
     </w:lvl>
   </w:abstractNum>
-  <w:abstractNum w:abstractNumId="8">
+  <w:abstractNum w:abstractNumId="9">
     <w:nsid w:val="228E4730"/>
     <w:multiLevelType w:val="hybridMultilevel"/>
     <w:tmpl w:val="5AACE3FE"/>
@@ -20496,7 +20699,7 @@
       </w:rPr>
     </w:lvl>
   </w:abstractNum>
-  <w:abstractNum w:abstractNumId="9">
+  <w:abstractNum w:abstractNumId="10">
     <w:nsid w:val="24F627DE"/>
     <w:multiLevelType w:val="multilevel"/>
     <w:tmpl w:val="4ED83BF4"/>
@@ -20636,7 +20839,7 @@
       </w:rPr>
     </w:lvl>
   </w:abstractNum>
-  <w:abstractNum w:abstractNumId="10">
+  <w:abstractNum w:abstractNumId="11">
     <w:nsid w:val="25980344"/>
     <w:multiLevelType w:val="multilevel"/>
     <w:tmpl w:val="32CAF374"/>
@@ -20990,7 +21193,7 @@
       </w:rPr>
     </w:lvl>
   </w:abstractNum>
-  <w:abstractNum w:abstractNumId="11">
+  <w:abstractNum w:abstractNumId="12">
     <w:nsid w:val="262F2563"/>
     <w:multiLevelType w:val="multilevel"/>
     <w:tmpl w:val="346C9B56"/>
@@ -21341,7 +21544,7 @@
       </w:rPr>
     </w:lvl>
   </w:abstractNum>
-  <w:abstractNum w:abstractNumId="12">
+  <w:abstractNum w:abstractNumId="13">
     <w:nsid w:val="27477ADE"/>
     <w:multiLevelType w:val="multilevel"/>
     <w:tmpl w:val="341C9BD8"/>
@@ -21693,7 +21896,7 @@
       </w:rPr>
     </w:lvl>
   </w:abstractNum>
-  <w:abstractNum w:abstractNumId="13">
+  <w:abstractNum w:abstractNumId="14">
     <w:nsid w:val="283B17E8"/>
     <w:multiLevelType w:val="multilevel"/>
     <w:tmpl w:val="4ED83BF4"/>
@@ -21833,7 +22036,7 @@
       </w:rPr>
     </w:lvl>
   </w:abstractNum>
-  <w:abstractNum w:abstractNumId="14">
+  <w:abstractNum w:abstractNumId="15">
     <w:nsid w:val="2E1D57DD"/>
     <w:multiLevelType w:val="multilevel"/>
     <w:tmpl w:val="ADBC880E"/>
@@ -22184,7 +22387,7 @@
       </w:rPr>
     </w:lvl>
   </w:abstractNum>
-  <w:abstractNum w:abstractNumId="15">
+  <w:abstractNum w:abstractNumId="16">
     <w:nsid w:val="31070A11"/>
     <w:multiLevelType w:val="multilevel"/>
     <w:tmpl w:val="0BC041DA"/>
@@ -22318,7 +22521,7 @@
       </w:rPr>
     </w:lvl>
   </w:abstractNum>
-  <w:abstractNum w:abstractNumId="16">
+  <w:abstractNum w:abstractNumId="17">
     <w:nsid w:val="38E61CCA"/>
     <w:multiLevelType w:val="multilevel"/>
     <w:tmpl w:val="4468D4C6"/>
@@ -22452,7 +22655,7 @@
       </w:rPr>
     </w:lvl>
   </w:abstractNum>
-  <w:abstractNum w:abstractNumId="17">
+  <w:abstractNum w:abstractNumId="18">
     <w:nsid w:val="400B1F92"/>
     <w:multiLevelType w:val="multilevel"/>
     <w:tmpl w:val="5CA6D124"/>
@@ -22568,7 +22771,7 @@
       </w:pPr>
     </w:lvl>
   </w:abstractNum>
-  <w:abstractNum w:abstractNumId="18">
+  <w:abstractNum w:abstractNumId="19">
     <w:nsid w:val="488855E4"/>
     <w:multiLevelType w:val="multilevel"/>
     <w:tmpl w:val="7ECCD8F4"/>
@@ -22921,7 +23124,7 @@
       </w:rPr>
     </w:lvl>
   </w:abstractNum>
-  <w:abstractNum w:abstractNumId="19">
+  <w:abstractNum w:abstractNumId="20">
     <w:nsid w:val="4AF01B22"/>
     <w:multiLevelType w:val="multilevel"/>
     <w:tmpl w:val="EFC640DA"/>
@@ -23055,7 +23258,7 @@
       </w:rPr>
     </w:lvl>
   </w:abstractNum>
-  <w:abstractNum w:abstractNumId="20">
+  <w:abstractNum w:abstractNumId="21">
     <w:nsid w:val="51270026"/>
     <w:multiLevelType w:val="multilevel"/>
     <w:tmpl w:val="C4E65DFE"/>
@@ -23189,7 +23392,7 @@
       </w:rPr>
     </w:lvl>
   </w:abstractNum>
-  <w:abstractNum w:abstractNumId="21">
+  <w:abstractNum w:abstractNumId="22">
     <w:nsid w:val="52A8497C"/>
     <w:multiLevelType w:val="multilevel"/>
     <w:tmpl w:val="189A307C"/>
@@ -23541,7 +23744,7 @@
       </w:rPr>
     </w:lvl>
   </w:abstractNum>
-  <w:abstractNum w:abstractNumId="22">
+  <w:abstractNum w:abstractNumId="23">
     <w:nsid w:val="73B82BFD"/>
     <w:multiLevelType w:val="multilevel"/>
     <w:tmpl w:val="3C7CC120"/>
@@ -23893,7 +24096,7 @@
       </w:rPr>
     </w:lvl>
   </w:abstractNum>
-  <w:abstractNum w:abstractNumId="23">
+  <w:abstractNum w:abstractNumId="24">
     <w:nsid w:val="76380AC7"/>
     <w:multiLevelType w:val="multilevel"/>
     <w:tmpl w:val="362A3FC2"/>
@@ -24027,7 +24230,7 @@
       </w:rPr>
     </w:lvl>
   </w:abstractNum>
-  <w:abstractNum w:abstractNumId="24">
+  <w:abstractNum w:abstractNumId="25">
     <w:nsid w:val="795B5844"/>
     <w:multiLevelType w:val="multilevel"/>
     <w:tmpl w:val="DBF611C4"/>
@@ -24147,88 +24350,88 @@
     <w:abstractNumId w:val="0"/>
   </w:num>
   <w:num w:numId="2">
-    <w:abstractNumId w:val="6"/>
+    <w:abstractNumId w:val="7"/>
   </w:num>
   <w:num w:numId="3">
-    <w:abstractNumId w:val="6"/>
+    <w:abstractNumId w:val="7"/>
   </w:num>
   <w:num w:numId="4">
-    <w:abstractNumId w:val="6"/>
+    <w:abstractNumId w:val="7"/>
   </w:num>
   <w:num w:numId="5">
-    <w:abstractNumId w:val="6"/>
+    <w:abstractNumId w:val="7"/>
   </w:num>
   <w:num w:numId="6">
-    <w:abstractNumId w:val="6"/>
+    <w:abstractNumId w:val="7"/>
   </w:num>
   <w:num w:numId="7">
-    <w:abstractNumId w:val="6"/>
+    <w:abstractNumId w:val="7"/>
   </w:num>
   <w:num w:numId="8">
+    <w:abstractNumId w:val="13"/>
+  </w:num>
+  <w:num w:numId="9">
+    <w:abstractNumId w:val="23"/>
+  </w:num>
+  <w:num w:numId="10">
+    <w:abstractNumId w:val="15"/>
+  </w:num>
+  <w:num w:numId="11">
     <w:abstractNumId w:val="12"/>
   </w:num>
-  <w:num w:numId="9">
+  <w:num w:numId="12">
     <w:abstractNumId w:val="22"/>
   </w:num>
-  <w:num w:numId="10">
-    <w:abstractNumId w:val="14"/>
-  </w:num>
-  <w:num w:numId="11">
-    <w:abstractNumId w:val="11"/>
-  </w:num>
-  <w:num w:numId="12">
-    <w:abstractNumId w:val="21"/>
-  </w:num>
   <w:num w:numId="13">
-    <w:abstractNumId w:val="18"/>
+    <w:abstractNumId w:val="19"/>
   </w:num>
   <w:num w:numId="14">
     <w:abstractNumId w:val="2"/>
   </w:num>
   <w:num w:numId="15">
-    <w:abstractNumId w:val="7"/>
+    <w:abstractNumId w:val="8"/>
   </w:num>
   <w:num w:numId="16">
     <w:abstractNumId w:val="1"/>
   </w:num>
   <w:num w:numId="17">
-    <w:abstractNumId w:val="10"/>
+    <w:abstractNumId w:val="11"/>
   </w:num>
   <w:num w:numId="18">
-    <w:abstractNumId w:val="19"/>
+    <w:abstractNumId w:val="20"/>
   </w:num>
   <w:num w:numId="19">
-    <w:abstractNumId w:val="17"/>
+    <w:abstractNumId w:val="18"/>
   </w:num>
   <w:num w:numId="20">
     <w:abstractNumId w:val="4"/>
   </w:num>
   <w:num w:numId="21">
+    <w:abstractNumId w:val="25"/>
+  </w:num>
+  <w:num w:numId="22">
+    <w:abstractNumId w:val="17"/>
+  </w:num>
+  <w:num w:numId="23">
+    <w:abstractNumId w:val="21"/>
+  </w:num>
+  <w:num w:numId="24">
+    <w:abstractNumId w:val="16"/>
+  </w:num>
+  <w:num w:numId="25">
     <w:abstractNumId w:val="24"/>
   </w:num>
-  <w:num w:numId="22">
-    <w:abstractNumId w:val="16"/>
-  </w:num>
-  <w:num w:numId="23">
-    <w:abstractNumId w:val="20"/>
-  </w:num>
-  <w:num w:numId="24">
-    <w:abstractNumId w:val="15"/>
-  </w:num>
-  <w:num w:numId="25">
-    <w:abstractNumId w:val="23"/>
-  </w:num>
   <w:num w:numId="26">
-    <w:abstractNumId w:val="9"/>
+    <w:abstractNumId w:val="10"/>
   </w:num>
   <w:num w:numId="27">
-    <w:abstractNumId w:val="13"/>
+    <w:abstractNumId w:val="14"/>
   </w:num>
   <w:num w:numId="28">
-    <w:abstractNumId w:val="5"/>
+    <w:abstractNumId w:val="6"/>
   </w:num>
   <w:num w:numId="29">
-    <w:abstractNumId w:val="8"/>
+    <w:abstractNumId w:val="9"/>
     <w:lvlOverride w:ilvl="0">
       <w:startOverride w:val="1"/>
     </w:lvlOverride>
@@ -24259,6 +24462,9 @@
   </w:num>
   <w:num w:numId="30">
     <w:abstractNumId w:val="3"/>
+  </w:num>
+  <w:num w:numId="31">
+    <w:abstractNumId w:val="5"/>
   </w:num>
 </w:numbering>
 </file>

</xml_diff>

<commit_message>
Copy from 09.04.01 to 09.03.03
</commit_message>
<xml_diff>
--- a/09.04.01/Дисциплины/ММИ_ИТиАП_М9_Д_Облачные вычисления-Уколов.docx
+++ b/09.04.01/Дисциплины/ММИ_ИТиАП_М9_Д_Облачные вычисления-Уколов.docx
@@ -4378,8 +4378,6 @@
               </w:rPr>
               <w:t>дисциплины</w:t>
             </w:r>
-            <w:bookmarkStart w:id="6" w:name="_GoBack"/>
-            <w:bookmarkEnd w:id="6"/>
           </w:p>
         </w:tc>
         <w:tc>
@@ -5428,7 +5426,7 @@
       <w:r>
         <w:instrText xml:space="preserve"> TC "</w:instrText>
       </w:r>
-      <w:bookmarkStart w:id="7" w:name="_Toc463805977"/>
+      <w:bookmarkStart w:id="6" w:name="_Toc463805977"/>
       <w:r>
         <w:rPr>
           <w:b/>
@@ -5437,7 +5435,7 @@
         </w:rPr>
         <w:instrText>РАСПРЕДЕЛЕНИЕ УЧЕБНОГО ВРЕМЕНИ</w:instrText>
       </w:r>
-      <w:bookmarkEnd w:id="7"/>
+      <w:bookmarkEnd w:id="6"/>
       <w:r>
         <w:instrText xml:space="preserve">" \f C \l "1" </w:instrText>
       </w:r>
@@ -5484,7 +5482,7 @@
         </w:rPr>
         <w:instrText xml:space="preserve"> TC "</w:instrText>
       </w:r>
-      <w:bookmarkStart w:id="8" w:name="_Toc463805978"/>
+      <w:bookmarkStart w:id="7" w:name="_Toc463805978"/>
       <w:r>
         <w:rPr>
           <w:b/>
@@ -5492,7 +5490,7 @@
         </w:rPr>
         <w:instrText>Распределение аудиторной нагрузки и мероприятий самостоятельной работы по разделам дисциплины</w:instrText>
       </w:r>
-      <w:bookmarkEnd w:id="8"/>
+      <w:bookmarkEnd w:id="7"/>
       <w:r>
         <w:rPr>
           <w:b/>
@@ -13089,7 +13087,7 @@
       <w:r>
         <w:instrText xml:space="preserve"> TC "</w:instrText>
       </w:r>
-      <w:bookmarkStart w:id="9" w:name="_Toc463805979"/>
+      <w:bookmarkStart w:id="8" w:name="_Toc463805979"/>
       <w:r>
         <w:rPr>
           <w:b/>
@@ -13098,7 +13096,7 @@
         </w:rPr>
         <w:instrText>ОРГАНИЗАЦИЯ ПРАКТИЧЕСКИХ ЗАНЯТИЙ, САМОСТОЯТЕЛЬНОЙ РАБОТЫ ПО ДИСЦИПЛИНЕ</w:instrText>
       </w:r>
-      <w:bookmarkEnd w:id="9"/>
+      <w:bookmarkEnd w:id="8"/>
       <w:r>
         <w:instrText xml:space="preserve">" \f C \l "1" </w:instrText>
       </w:r>
@@ -13145,7 +13143,7 @@
         </w:rPr>
         <w:instrText xml:space="preserve"> TC "</w:instrText>
       </w:r>
-      <w:bookmarkStart w:id="10" w:name="_Toc463805980"/>
+      <w:bookmarkStart w:id="9" w:name="_Toc463805980"/>
       <w:r>
         <w:rPr>
           <w:b/>
@@ -13153,7 +13151,7 @@
         </w:rPr>
         <w:instrText>Лабораторные работы</w:instrText>
       </w:r>
-      <w:bookmarkEnd w:id="10"/>
+      <w:bookmarkEnd w:id="9"/>
       <w:r>
         <w:rPr>
           <w:b/>
@@ -13212,7 +13210,7 @@
         </w:rPr>
         <w:instrText xml:space="preserve"> TC "</w:instrText>
       </w:r>
-      <w:bookmarkStart w:id="11" w:name="_Toc463805981"/>
+      <w:bookmarkStart w:id="10" w:name="_Toc463805981"/>
       <w:r>
         <w:rPr>
           <w:b/>
@@ -13220,7 +13218,7 @@
         </w:rPr>
         <w:instrText>Практические занятия</w:instrText>
       </w:r>
-      <w:bookmarkEnd w:id="11"/>
+      <w:bookmarkEnd w:id="10"/>
       <w:r>
         <w:rPr>
           <w:b/>
@@ -14129,7 +14127,7 @@
         </w:rPr>
         <w:instrText xml:space="preserve"> TC "</w:instrText>
       </w:r>
-      <w:bookmarkStart w:id="12" w:name="_Toc463805982"/>
+      <w:bookmarkStart w:id="11" w:name="_Toc463805982"/>
       <w:r>
         <w:rPr>
           <w:b/>
@@ -14137,7 +14135,7 @@
         </w:rPr>
         <w:instrText>Примерная тематика самостоятельной работы</w:instrText>
       </w:r>
-      <w:bookmarkEnd w:id="12"/>
+      <w:bookmarkEnd w:id="11"/>
       <w:r>
         <w:rPr>
           <w:b/>
@@ -14561,7 +14559,7 @@
       <w:r>
         <w:instrText xml:space="preserve"> TC "</w:instrText>
       </w:r>
-      <w:bookmarkStart w:id="13" w:name="_Toc463805983"/>
+      <w:bookmarkStart w:id="12" w:name="_Toc463805983"/>
       <w:r>
         <w:rPr>
           <w:b/>
@@ -14570,7 +14568,7 @@
         </w:rPr>
         <w:instrText>СООТНОШЕНИЕ РАЗДЕЛОВ, тем ДИСЦИПЛИНЫ И ПРИМЕНЯЕМЫХ ТЕХНОЛОГИЙ ОБУЧЕНИЯ</w:instrText>
       </w:r>
-      <w:bookmarkEnd w:id="13"/>
+      <w:bookmarkEnd w:id="12"/>
       <w:r>
         <w:instrText xml:space="preserve">" \f C \l "1" </w:instrText>
       </w:r>
@@ -17565,7 +17563,7 @@
       <w:r>
         <w:instrText xml:space="preserve"> TC "</w:instrText>
       </w:r>
-      <w:bookmarkStart w:id="14" w:name="_Toc463805984"/>
+      <w:bookmarkStart w:id="13" w:name="_Toc463805984"/>
       <w:r>
         <w:rPr>
           <w:b/>
@@ -17574,7 +17572,7 @@
         </w:rPr>
         <w:instrText>ПРОЦЕДУРЫ КОНТРОЛЯ И ОЦЕНИВАНИЯ РЕЗУЛЬТАТОВ ОБУЧЕНИЯ (Приложение 1)</w:instrText>
       </w:r>
-      <w:bookmarkEnd w:id="14"/>
+      <w:bookmarkEnd w:id="13"/>
       <w:r>
         <w:instrText xml:space="preserve">" \f C \l "1" </w:instrText>
       </w:r>
@@ -17638,7 +17636,7 @@
       <w:r>
         <w:instrText xml:space="preserve"> TC "</w:instrText>
       </w:r>
-      <w:bookmarkStart w:id="15" w:name="_Toc463805985"/>
+      <w:bookmarkStart w:id="14" w:name="_Toc463805985"/>
       <w:r>
         <w:rPr>
           <w:b/>
@@ -17647,7 +17645,7 @@
         </w:rPr>
         <w:instrText>ПРОЦЕДУРЫ ОЦЕНИВАНИЯ РЕЗУЛЬТАТОВ ОБУЧЕНИЯ В РАМКАХ НЕЗАВИСИМОГО ТЕСТОВОГО КОНТРОЛЯ (Приложение 2)</w:instrText>
       </w:r>
-      <w:bookmarkEnd w:id="15"/>
+      <w:bookmarkEnd w:id="14"/>
       <w:r>
         <w:instrText xml:space="preserve">" \f C \l "1" </w:instrText>
       </w:r>
@@ -17711,7 +17709,7 @@
       <w:r>
         <w:instrText xml:space="preserve"> TC "</w:instrText>
       </w:r>
-      <w:bookmarkStart w:id="16" w:name="_Toc463805986"/>
+      <w:bookmarkStart w:id="15" w:name="_Toc463805986"/>
       <w:r>
         <w:rPr>
           <w:b/>
@@ -17720,7 +17718,7 @@
         </w:rPr>
         <w:instrText>ФОНД ОЦЕНОЧНЫХ СРЕДСТВ ДЛЯ ПРОВЕДЕНИЯ ТЕКУЩЕЙ И ПРОМЕЖУТОЧНОЙ АТТЕСТАЦИИ ПО ДИСЦИПЛИНЕ (Приложение 3)</w:instrText>
       </w:r>
-      <w:bookmarkEnd w:id="16"/>
+      <w:bookmarkEnd w:id="15"/>
       <w:r>
         <w:instrText xml:space="preserve">" \f C \l "1" </w:instrText>
       </w:r>
@@ -17784,7 +17782,7 @@
       <w:r>
         <w:instrText xml:space="preserve"> TC "</w:instrText>
       </w:r>
-      <w:bookmarkStart w:id="17" w:name="_Toc463805987"/>
+      <w:bookmarkStart w:id="16" w:name="_Toc463805987"/>
       <w:r>
         <w:rPr>
           <w:b/>
@@ -17793,7 +17791,7 @@
         </w:rPr>
         <w:instrText>УЧЕБНО-МЕТОДИЧЕСКОЕ И ИНФОРМАЦИОННОЕ ОБЕСПЕЧЕНИЕ дисциплины</w:instrText>
       </w:r>
-      <w:bookmarkEnd w:id="17"/>
+      <w:bookmarkEnd w:id="16"/>
       <w:r>
         <w:instrText xml:space="preserve">" \f C \l "1" </w:instrText>
       </w:r>
@@ -17840,7 +17838,7 @@
         </w:rPr>
         <w:instrText xml:space="preserve"> TC "</w:instrText>
       </w:r>
-      <w:bookmarkStart w:id="18" w:name="_Toc463805988"/>
+      <w:bookmarkStart w:id="17" w:name="_Toc463805988"/>
       <w:r>
         <w:rPr>
           <w:b/>
@@ -17848,7 +17846,7 @@
         </w:rPr>
         <w:instrText>Рекомендуемая литература</w:instrText>
       </w:r>
-      <w:bookmarkEnd w:id="18"/>
+      <w:bookmarkEnd w:id="17"/>
       <w:r>
         <w:rPr>
           <w:b/>
@@ -18068,7 +18066,7 @@
         </w:rPr>
         <w:instrText xml:space="preserve"> TC "</w:instrText>
       </w:r>
-      <w:bookmarkStart w:id="19" w:name="_Toc463805989"/>
+      <w:bookmarkStart w:id="18" w:name="_Toc463805989"/>
       <w:r>
         <w:rPr>
           <w:b/>
@@ -18076,44 +18074,44 @@
         </w:rPr>
         <w:instrText>Методические разработки</w:instrText>
       </w:r>
+      <w:bookmarkEnd w:id="18"/>
+      <w:r>
+        <w:rPr>
+          <w:b/>
+          <w:iCs/>
+        </w:rPr>
+        <w:instrText xml:space="preserve">" \f C \l "2" </w:instrText>
+      </w:r>
+      <w:r>
+        <w:rPr>
+          <w:b/>
+          <w:iCs/>
+        </w:rPr>
+        <w:fldChar w:fldCharType="end"/>
+      </w:r>
+      <w:r>
+        <w:rPr>
+          <w:b/>
+          <w:iCs/>
+        </w:rPr>
+        <w:fldChar w:fldCharType="begin"/>
+      </w:r>
+      <w:r>
+        <w:rPr>
+          <w:b/>
+          <w:iCs/>
+        </w:rPr>
+        <w:instrText xml:space="preserve"> TC "</w:instrText>
+      </w:r>
+      <w:bookmarkStart w:id="19" w:name="_Toc463805990"/>
+      <w:r>
+        <w:rPr>
+          <w:b/>
+          <w:iCs/>
+        </w:rPr>
+        <w:instrText>Методические разработки</w:instrText>
+      </w:r>
       <w:bookmarkEnd w:id="19"/>
-      <w:r>
-        <w:rPr>
-          <w:b/>
-          <w:iCs/>
-        </w:rPr>
-        <w:instrText xml:space="preserve">" \f C \l "2" </w:instrText>
-      </w:r>
-      <w:r>
-        <w:rPr>
-          <w:b/>
-          <w:iCs/>
-        </w:rPr>
-        <w:fldChar w:fldCharType="end"/>
-      </w:r>
-      <w:r>
-        <w:rPr>
-          <w:b/>
-          <w:iCs/>
-        </w:rPr>
-        <w:fldChar w:fldCharType="begin"/>
-      </w:r>
-      <w:r>
-        <w:rPr>
-          <w:b/>
-          <w:iCs/>
-        </w:rPr>
-        <w:instrText xml:space="preserve"> TC "</w:instrText>
-      </w:r>
-      <w:bookmarkStart w:id="20" w:name="_Toc463805990"/>
-      <w:r>
-        <w:rPr>
-          <w:b/>
-          <w:iCs/>
-        </w:rPr>
-        <w:instrText>Методические разработки</w:instrText>
-      </w:r>
-      <w:bookmarkEnd w:id="20"/>
       <w:r>
         <w:rPr>
           <w:b/>
@@ -18173,7 +18171,7 @@
         </w:rPr>
         <w:instrText xml:space="preserve"> TC "</w:instrText>
       </w:r>
-      <w:bookmarkStart w:id="21" w:name="_Toc463805991"/>
+      <w:bookmarkStart w:id="20" w:name="_Toc463805991"/>
       <w:r>
         <w:rPr>
           <w:b/>
@@ -18181,7 +18179,7 @@
         </w:rPr>
         <w:instrText>Программное обеспечение</w:instrText>
       </w:r>
-      <w:bookmarkEnd w:id="21"/>
+      <w:bookmarkEnd w:id="20"/>
       <w:r>
         <w:rPr>
           <w:b/>
@@ -18333,7 +18331,7 @@
         </w:rPr>
         <w:instrText xml:space="preserve"> TC "</w:instrText>
       </w:r>
-      <w:bookmarkStart w:id="22" w:name="_Toc463805992"/>
+      <w:bookmarkStart w:id="21" w:name="_Toc463805992"/>
       <w:r>
         <w:rPr>
           <w:b/>
@@ -18355,7 +18353,7 @@
         </w:rPr>
         <w:instrText>зы данных, информационно-справочные и поисковые системы</w:instrText>
       </w:r>
-      <w:bookmarkEnd w:id="22"/>
+      <w:bookmarkEnd w:id="21"/>
       <w:r>
         <w:rPr>
           <w:b/>
@@ -18467,7 +18465,7 @@
         </w:rPr>
         <w:instrText xml:space="preserve"> TC "</w:instrText>
       </w:r>
-      <w:bookmarkStart w:id="23" w:name="_Toc463805993"/>
+      <w:bookmarkStart w:id="22" w:name="_Toc463805993"/>
       <w:r>
         <w:rPr>
           <w:b/>
@@ -18489,7 +18487,7 @@
         </w:rPr>
         <w:instrText>ные ресурсы</w:instrText>
       </w:r>
-      <w:bookmarkEnd w:id="23"/>
+      <w:bookmarkEnd w:id="22"/>
       <w:r>
         <w:rPr>
           <w:b/>
@@ -18567,7 +18565,7 @@
       <w:r>
         <w:instrText xml:space="preserve"> TC "</w:instrText>
       </w:r>
-      <w:bookmarkStart w:id="24" w:name="_Toc463805994"/>
+      <w:bookmarkStart w:id="23" w:name="_Toc463805994"/>
       <w:r>
         <w:rPr>
           <w:b/>
@@ -18576,7 +18574,7 @@
         </w:rPr>
         <w:instrText>мАТЕРИАЛЬНО-ТЕХНИЧЕСКОЕ ОБЕСПЕЧЕНИЕ ДИСЦИПЛИНЫ</w:instrText>
       </w:r>
-      <w:bookmarkEnd w:id="24"/>
+      <w:bookmarkEnd w:id="23"/>
       <w:r>
         <w:instrText xml:space="preserve">" \f C \l "1" </w:instrText>
       </w:r>
@@ -18696,14 +18694,14 @@
       <w:r>
         <w:instrText xml:space="preserve"> TC "</w:instrText>
       </w:r>
-      <w:bookmarkStart w:id="25" w:name="_Toc463805995"/>
+      <w:bookmarkStart w:id="24" w:name="_Toc463805995"/>
       <w:r>
         <w:rPr>
           <w:b/>
         </w:rPr>
         <w:instrText>ПРИЛОЖЕНИЕ 1</w:instrText>
       </w:r>
-      <w:bookmarkEnd w:id="25"/>
+      <w:bookmarkEnd w:id="24"/>
       <w:r>
         <w:instrText xml:space="preserve">" \f C \l "1" </w:instrText>
       </w:r>
@@ -20280,14 +20278,14 @@
       <w:r>
         <w:instrText xml:space="preserve"> TC "</w:instrText>
       </w:r>
-      <w:bookmarkStart w:id="26" w:name="_Toc463805996"/>
+      <w:bookmarkStart w:id="25" w:name="_Toc463805996"/>
       <w:r>
         <w:rPr>
           <w:b/>
         </w:rPr>
         <w:instrText>ПРИЛОЖЕНИЕ 2</w:instrText>
       </w:r>
-      <w:bookmarkEnd w:id="26"/>
+      <w:bookmarkEnd w:id="25"/>
       <w:r>
         <w:instrText xml:space="preserve">" \f C \l "1" </w:instrText>
       </w:r>
@@ -20361,14 +20359,14 @@
       <w:r>
         <w:instrText xml:space="preserve"> TC "</w:instrText>
       </w:r>
-      <w:bookmarkStart w:id="27" w:name="_Toc463805997"/>
+      <w:bookmarkStart w:id="26" w:name="_Toc463805997"/>
       <w:r>
         <w:rPr>
           <w:b/>
         </w:rPr>
         <w:instrText>ПРИЛОЖЕНИЕ 3</w:instrText>
       </w:r>
-      <w:bookmarkEnd w:id="27"/>
+      <w:bookmarkEnd w:id="26"/>
       <w:r>
         <w:instrText xml:space="preserve">" \f C \l "1" </w:instrText>
       </w:r>
@@ -20647,7 +20645,7 @@
                 <v:shape id="_x0000_i1025" type="#_x0000_t75" style="width:27.75pt;height:22.5pt" o:ole="">
                   <v:imagedata r:id="rId6" o:title=""/>
                 </v:shape>
-                <o:OLEObject Type="Embed" ProgID="Equation.3" ShapeID="_x0000_i1025" DrawAspect="Content" ObjectID="_1543750696" r:id="rId7"/>
+                <o:OLEObject Type="Embed" ProgID="Equation.3" ShapeID="_x0000_i1025" DrawAspect="Content" ObjectID="_1543753225" r:id="rId7"/>
               </w:object>
             </w:r>
             <w:r>
@@ -21008,7 +21006,7 @@
           <v:shape id="_x0000_i1026" type="#_x0000_t75" style="width:27pt;height:20.25pt" o:ole="">
             <v:imagedata r:id="rId9" o:title=""/>
           </v:shape>
-          <o:OLEObject Type="Embed" ProgID="Equation.3" ShapeID="_x0000_i1026" DrawAspect="Content" ObjectID="_1543750697" r:id="rId10"/>
+          <o:OLEObject Type="Embed" ProgID="Equation.3" ShapeID="_x0000_i1026" DrawAspect="Content" ObjectID="_1543753226" r:id="rId10"/>
         </w:object>
       </w:r>
       <w:r>
@@ -21508,7 +21506,23 @@
                 <w:sz w:val="22"/>
                 <w:szCs w:val="22"/>
               </w:rPr>
-              <w:t>Комплект из 30 экзаменац</w:t>
+              <w:t xml:space="preserve">Комплект из </w:t>
+            </w:r>
+            <w:r>
+              <w:rPr>
+                <w:sz w:val="22"/>
+                <w:szCs w:val="22"/>
+              </w:rPr>
+              <w:t>4</w:t>
+            </w:r>
+            <w:bookmarkStart w:id="27" w:name="_GoBack"/>
+            <w:bookmarkEnd w:id="27"/>
+            <w:r>
+              <w:rPr>
+                <w:sz w:val="22"/>
+                <w:szCs w:val="22"/>
+              </w:rPr>
+              <w:t>0 экзаменац</w:t>
             </w:r>
             <w:r>
               <w:rPr>
@@ -21822,7 +21836,7 @@
                 <v:shape id="_x0000_i1027" type="#_x0000_t75" style="width:18.75pt;height:20.25pt" o:ole="">
                   <v:imagedata r:id="rId11" o:title=""/>
                 </v:shape>
-                <o:OLEObject Type="Embed" ProgID="Equation.3" ShapeID="_x0000_i1027" DrawAspect="Content" ObjectID="_1543750698" r:id="rId12"/>
+                <o:OLEObject Type="Embed" ProgID="Equation.3" ShapeID="_x0000_i1027" DrawAspect="Content" ObjectID="_1543753227" r:id="rId12"/>
               </w:object>
             </w:r>
           </w:p>
@@ -22324,7 +22338,7 @@
           <v:shape id="_x0000_i1028" type="#_x0000_t75" style="width:105.75pt;height:22.5pt" o:ole="">
             <v:imagedata r:id="rId14" o:title=""/>
           </v:shape>
-          <o:OLEObject Type="Embed" ProgID="Equation.3" ShapeID="_x0000_i1028" DrawAspect="Content" ObjectID="_1543750699" r:id="rId15"/>
+          <o:OLEObject Type="Embed" ProgID="Equation.3" ShapeID="_x0000_i1028" DrawAspect="Content" ObjectID="_1543753228" r:id="rId15"/>
         </w:object>
       </w:r>
       <w:r>
@@ -22356,7 +22370,7 @@
           <v:shape id="_x0000_i1029" type="#_x0000_t75" style="width:95.25pt;height:20.25pt" o:ole="">
             <v:imagedata r:id="rId16" o:title=""/>
           </v:shape>
-          <o:OLEObject Type="Embed" ProgID="Equation.3" ShapeID="_x0000_i1029" DrawAspect="Content" ObjectID="_1543750700" r:id="rId17"/>
+          <o:OLEObject Type="Embed" ProgID="Equation.3" ShapeID="_x0000_i1029" DrawAspect="Content" ObjectID="_1543753229" r:id="rId17"/>
         </w:object>
       </w:r>
       <w:r>
@@ -22379,7 +22393,7 @@
           <v:shape id="_x0000_i1030" type="#_x0000_t75" style="width:44.25pt;height:18.75pt" o:ole="">
             <v:imagedata r:id="rId18" o:title=""/>
           </v:shape>
-          <o:OLEObject Type="Embed" ProgID="Equation.3" ShapeID="_x0000_i1030" DrawAspect="Content" ObjectID="_1543750701" r:id="rId19"/>
+          <o:OLEObject Type="Embed" ProgID="Equation.3" ShapeID="_x0000_i1030" DrawAspect="Content" ObjectID="_1543753230" r:id="rId19"/>
         </w:object>
       </w:r>
       <w:r>
@@ -22399,7 +22413,7 @@
           <v:shape id="_x0000_i1031" type="#_x0000_t75" style="width:48.75pt;height:21pt" o:ole="">
             <v:imagedata r:id="rId20" o:title=""/>
           </v:shape>
-          <o:OLEObject Type="Embed" ProgID="Equation.3" ShapeID="_x0000_i1031" DrawAspect="Content" ObjectID="_1543750702" r:id="rId21"/>
+          <o:OLEObject Type="Embed" ProgID="Equation.3" ShapeID="_x0000_i1031" DrawAspect="Content" ObjectID="_1543753231" r:id="rId21"/>
         </w:object>
       </w:r>
       <w:r>
@@ -22425,7 +22439,7 @@
           <v:shape id="_x0000_i1032" type="#_x0000_t75" style="width:23.25pt;height:18.75pt" o:ole="">
             <v:imagedata r:id="rId22" o:title=""/>
           </v:shape>
-          <o:OLEObject Type="Embed" ProgID="Equation.3" ShapeID="_x0000_i1032" DrawAspect="Content" ObjectID="_1543750703" r:id="rId23"/>
+          <o:OLEObject Type="Embed" ProgID="Equation.3" ShapeID="_x0000_i1032" DrawAspect="Content" ObjectID="_1543753232" r:id="rId23"/>
         </w:object>
       </w:r>
       <w:r>
@@ -22479,7 +22493,7 @@
           <v:shape id="_x0000_i1033" type="#_x0000_t75" style="width:27pt;height:21pt" o:ole="">
             <v:imagedata r:id="rId24" o:title=""/>
           </v:shape>
-          <o:OLEObject Type="Embed" ProgID="Equation.3" ShapeID="_x0000_i1033" DrawAspect="Content" ObjectID="_1543750704" r:id="rId25"/>
+          <o:OLEObject Type="Embed" ProgID="Equation.3" ShapeID="_x0000_i1033" DrawAspect="Content" ObjectID="_1543753233" r:id="rId25"/>
         </w:object>
       </w:r>
       <w:r>
@@ -22510,7 +22524,7 @@
           <v:shape id="_x0000_i1034" type="#_x0000_t75" style="width:425.25pt;height:21.75pt" o:ole="">
             <v:imagedata r:id="rId26" o:title=""/>
           </v:shape>
-          <o:OLEObject Type="Embed" ProgID="Equation.3" ShapeID="_x0000_i1034" DrawAspect="Content" ObjectID="_1543750705" r:id="rId27"/>
+          <o:OLEObject Type="Embed" ProgID="Equation.3" ShapeID="_x0000_i1034" DrawAspect="Content" ObjectID="_1543753234" r:id="rId27"/>
         </w:object>
       </w:r>
       <w:r>
@@ -22537,7 +22551,7 @@
           <v:shape id="_x0000_i1035" type="#_x0000_t75" style="width:48pt;height:21pt" o:ole="">
             <v:imagedata r:id="rId28" o:title=""/>
           </v:shape>
-          <o:OLEObject Type="Embed" ProgID="Equation.3" ShapeID="_x0000_i1035" DrawAspect="Content" ObjectID="_1543750706" r:id="rId29"/>
+          <o:OLEObject Type="Embed" ProgID="Equation.3" ShapeID="_x0000_i1035" DrawAspect="Content" ObjectID="_1543753235" r:id="rId29"/>
         </w:object>
       </w:r>
       <w:r>
@@ -22563,7 +22577,7 @@
           <v:shape id="_x0000_i1036" type="#_x0000_t75" style="width:44.25pt;height:18.75pt" o:ole="">
             <v:imagedata r:id="rId18" o:title=""/>
           </v:shape>
-          <o:OLEObject Type="Embed" ProgID="Equation.3" ShapeID="_x0000_i1036" DrawAspect="Content" ObjectID="_1543750707" r:id="rId30"/>
+          <o:OLEObject Type="Embed" ProgID="Equation.3" ShapeID="_x0000_i1036" DrawAspect="Content" ObjectID="_1543753236" r:id="rId30"/>
         </w:object>
       </w:r>
       <w:r>
@@ -22583,7 +22597,7 @@
           <v:shape id="_x0000_i1037" type="#_x0000_t75" style="width:48.75pt;height:21pt" o:ole="">
             <v:imagedata r:id="rId20" o:title=""/>
           </v:shape>
-          <o:OLEObject Type="Embed" ProgID="Equation.3" ShapeID="_x0000_i1037" DrawAspect="Content" ObjectID="_1543750708" r:id="rId31"/>
+          <o:OLEObject Type="Embed" ProgID="Equation.3" ShapeID="_x0000_i1037" DrawAspect="Content" ObjectID="_1543753237" r:id="rId31"/>
         </w:object>
       </w:r>
       <w:r>
@@ -22609,7 +22623,7 @@
           <v:shape id="_x0000_i1038" type="#_x0000_t75" style="width:39pt;height:18.75pt" o:ole="">
             <v:imagedata r:id="rId32" o:title=""/>
           </v:shape>
-          <o:OLEObject Type="Embed" ProgID="Equation.3" ShapeID="_x0000_i1038" DrawAspect="Content" ObjectID="_1543750709" r:id="rId33"/>
+          <o:OLEObject Type="Embed" ProgID="Equation.3" ShapeID="_x0000_i1038" DrawAspect="Content" ObjectID="_1543753238" r:id="rId33"/>
         </w:object>
       </w:r>
       <w:r>
@@ -22663,7 +22677,7 @@
           <v:shape id="_x0000_i1039" type="#_x0000_t75" style="width:37.5pt;height:23.25pt" o:ole="">
             <v:imagedata r:id="rId34" o:title=""/>
           </v:shape>
-          <o:OLEObject Type="Embed" ProgID="Equation.3" ShapeID="_x0000_i1039" DrawAspect="Content" ObjectID="_1543750710" r:id="rId35"/>
+          <o:OLEObject Type="Embed" ProgID="Equation.3" ShapeID="_x0000_i1039" DrawAspect="Content" ObjectID="_1543753239" r:id="rId35"/>
         </w:object>
       </w:r>
       <w:r>

</xml_diff>